<commit_message>
รวม Test Scenario Test Case Test Script
</commit_message>
<xml_diff>
--- a/Test Specification/Test Script/Test Script ดูรายการตู้คอนเทนเนอร์.docx
+++ b/Test Specification/Test Script/Test Script ดูรายการตู้คอนเทนเนอร์.docx
@@ -1,11 +1,12 @@
 
 <file path=word/document.xml><?xml version="1.0" encoding="utf-8"?>
-<w:document xmlns:wpc="http://schemas.microsoft.com/office/word/2010/wordprocessingCanvas" xmlns:cx="http://schemas.microsoft.com/office/drawing/2014/chartex" xmlns:cx1="http://schemas.microsoft.com/office/drawing/2015/9/8/chartex" xmlns:cx2="http://schemas.microsoft.com/office/drawing/2015/10/21/chartex" xmlns:cx3="http://schemas.microsoft.com/office/drawing/2016/5/9/chartex" xmlns:cx4="http://schemas.microsoft.com/office/drawing/2016/5/10/chartex" xmlns:cx5="http://schemas.microsoft.com/office/drawing/2016/5/11/chartex" xmlns:cx6="http://schemas.microsoft.com/office/drawing/2016/5/12/chartex" xmlns:cx7="http://schemas.microsoft.com/office/drawing/2016/5/13/chartex" xmlns:cx8="http://schemas.microsoft.com/office/drawing/2016/5/14/chartex" xmlns:mc="http://schemas.openxmlformats.org/markup-compatibility/2006" xmlns:aink="http://schemas.microsoft.com/office/drawing/2016/ink" xmlns:am3d="http://schemas.microsoft.com/office/drawing/2017/model3d" xmlns:o="urn:schemas-microsoft-com:office:office" xmlns:r="http://schemas.openxmlformats.org/officeDocument/2006/relationships" xmlns:m="http://schemas.openxmlformats.org/officeDocument/2006/math" xmlns:v="urn:schemas-microsoft-com:vml" xmlns:wp14="http://schemas.microsoft.com/office/word/2010/wordprocessingDrawing" xmlns:wp="http://schemas.openxmlformats.org/drawingml/2006/wordprocessingDrawing" xmlns:w10="urn:schemas-microsoft-com:office:word" xmlns:w="http://schemas.openxmlformats.org/wordprocessingml/2006/main" xmlns:w14="http://schemas.microsoft.com/office/word/2010/wordml" xmlns:w15="http://schemas.microsoft.com/office/word/2012/wordml" xmlns:w16cex="http://schemas.microsoft.com/office/word/2018/wordml/cex" xmlns:w16cid="http://schemas.microsoft.com/office/word/2016/wordml/cid" xmlns:w16="http://schemas.microsoft.com/office/word/2018/wordml" xmlns:w16sdtdh="http://schemas.microsoft.com/office/word/2020/wordml/sdtdatahash" xmlns:w16se="http://schemas.microsoft.com/office/word/2015/wordml/symex" xmlns:wpg="http://schemas.microsoft.com/office/word/2010/wordprocessingGroup" xmlns:wpi="http://schemas.microsoft.com/office/word/2010/wordprocessingInk" xmlns:wne="http://schemas.microsoft.com/office/word/2006/wordml" xmlns:wps="http://schemas.microsoft.com/office/word/2010/wordprocessingShape" mc:Ignorable="w14 w15 w16se w16cid w16 w16cex w16sdtdh wp14">
+<w:document xmlns:wpc="http://schemas.microsoft.com/office/word/2010/wordprocessingCanvas" xmlns:cx="http://schemas.microsoft.com/office/drawing/2014/chartex" xmlns:cx1="http://schemas.microsoft.com/office/drawing/2015/9/8/chartex" xmlns:cx2="http://schemas.microsoft.com/office/drawing/2015/10/21/chartex" xmlns:cx3="http://schemas.microsoft.com/office/drawing/2016/5/9/chartex" xmlns:cx4="http://schemas.microsoft.com/office/drawing/2016/5/10/chartex" xmlns:cx5="http://schemas.microsoft.com/office/drawing/2016/5/11/chartex" xmlns:cx6="http://schemas.microsoft.com/office/drawing/2016/5/12/chartex" xmlns:cx7="http://schemas.microsoft.com/office/drawing/2016/5/13/chartex" xmlns:cx8="http://schemas.microsoft.com/office/drawing/2016/5/14/chartex" xmlns:mc="http://schemas.openxmlformats.org/markup-compatibility/2006" xmlns:aink="http://schemas.microsoft.com/office/drawing/2016/ink" xmlns:am3d="http://schemas.microsoft.com/office/drawing/2017/model3d" xmlns:o="urn:schemas-microsoft-com:office:office" xmlns:r="http://schemas.openxmlformats.org/officeDocument/2006/relationships" xmlns:m="http://schemas.openxmlformats.org/officeDocument/2006/math" xmlns:v="urn:schemas-microsoft-com:vml" xmlns:wp14="http://schemas.microsoft.com/office/word/2010/wordprocessingDrawing" xmlns:wp="http://schemas.openxmlformats.org/drawingml/2006/wordprocessingDrawing" xmlns:w10="urn:schemas-microsoft-com:office:word" xmlns:w="http://schemas.openxmlformats.org/wordprocessingml/2006/main" xmlns:w14="http://schemas.microsoft.com/office/word/2010/wordml" xmlns:w15="http://schemas.microsoft.com/office/word/2012/wordml" xmlns:w16cid="http://schemas.microsoft.com/office/word/2016/wordml/cid" xmlns:w16se="http://schemas.microsoft.com/office/word/2015/wordml/symex" xmlns:wpg="http://schemas.microsoft.com/office/word/2010/wordprocessingGroup" xmlns:wpi="http://schemas.microsoft.com/office/word/2010/wordprocessingInk" xmlns:wne="http://schemas.microsoft.com/office/word/2006/wordml" xmlns:wps="http://schemas.microsoft.com/office/word/2010/wordprocessingShape" mc:Ignorable="w14 w15 w16se w16cid wp14">
   <w:body>
     <w:p>
       <w:pPr>
-        <w:pStyle w:val="Heading1"/>
+        <w:pStyle w:val="1"/>
       </w:pPr>
+      <w:bookmarkStart w:id="0" w:name="_Hlk81156742"/>
       <w:r>
         <w:rPr>
           <w:rFonts w:hint="cs"/>
@@ -52,13 +53,13 @@
     </w:p>
     <w:tbl>
       <w:tblPr>
-        <w:tblStyle w:val="TableGrid"/>
+        <w:tblStyle w:val="a8"/>
         <w:tblW w:w="0" w:type="auto"/>
         <w:tblLook w:val="04A0" w:firstRow="1" w:lastRow="0" w:firstColumn="1" w:lastColumn="0" w:noHBand="0" w:noVBand="1"/>
       </w:tblPr>
       <w:tblGrid>
-        <w:gridCol w:w="625"/>
-        <w:gridCol w:w="1026"/>
+        <w:gridCol w:w="1255"/>
+        <w:gridCol w:w="396"/>
         <w:gridCol w:w="2844"/>
         <w:gridCol w:w="2563"/>
         <w:gridCol w:w="1591"/>
@@ -71,6 +72,7 @@
           <w:tcPr>
             <w:tcW w:w="1651" w:type="dxa"/>
             <w:gridSpan w:val="2"/>
+            <w:shd w:val="clear" w:color="auto" w:fill="92D050"/>
           </w:tcPr>
           <w:p>
             <w:pPr>
@@ -106,6 +108,7 @@
         <w:tc>
           <w:tcPr>
             <w:tcW w:w="2563" w:type="dxa"/>
+            <w:shd w:val="clear" w:color="auto" w:fill="92D050"/>
           </w:tcPr>
           <w:p>
             <w:pPr>
@@ -144,6 +147,7 @@
           <w:tcPr>
             <w:tcW w:w="1651" w:type="dxa"/>
             <w:gridSpan w:val="2"/>
+            <w:shd w:val="clear" w:color="auto" w:fill="92D050"/>
           </w:tcPr>
           <w:p>
             <w:pPr>
@@ -174,6 +178,7 @@
         <w:tc>
           <w:tcPr>
             <w:tcW w:w="2563" w:type="dxa"/>
+            <w:shd w:val="clear" w:color="auto" w:fill="92D050"/>
           </w:tcPr>
           <w:p>
             <w:pPr>
@@ -209,6 +214,7 @@
         <w:tc>
           <w:tcPr>
             <w:tcW w:w="1459" w:type="dxa"/>
+            <w:shd w:val="clear" w:color="auto" w:fill="92D050"/>
           </w:tcPr>
           <w:p>
             <w:pPr>
@@ -242,6 +248,7 @@
           <w:tcPr>
             <w:tcW w:w="1651" w:type="dxa"/>
             <w:gridSpan w:val="2"/>
+            <w:shd w:val="clear" w:color="auto" w:fill="92D050"/>
           </w:tcPr>
           <w:p>
             <w:pPr>
@@ -272,6 +279,7 @@
         <w:tc>
           <w:tcPr>
             <w:tcW w:w="2563" w:type="dxa"/>
+            <w:shd w:val="clear" w:color="auto" w:fill="92D050"/>
           </w:tcPr>
           <w:p>
             <w:pPr>
@@ -308,13 +316,8 @@
               <w:t>(</w:t>
             </w:r>
             <w:proofErr w:type="spellStart"/>
-            <w:proofErr w:type="gramStart"/>
-            <w:r>
-              <w:t>show</w:t>
-            </w:r>
-            <w:proofErr w:type="gramEnd"/>
-            <w:r>
-              <w:t>_container_list_success</w:t>
+            <w:r>
+              <w:t>show_container_list_success</w:t>
             </w:r>
             <w:proofErr w:type="spellEnd"/>
             <w:r>
@@ -328,6 +331,7 @@
           <w:tcPr>
             <w:tcW w:w="1651" w:type="dxa"/>
             <w:gridSpan w:val="2"/>
+            <w:shd w:val="clear" w:color="auto" w:fill="92D050"/>
           </w:tcPr>
           <w:p>
             <w:pPr>
@@ -367,6 +371,7 @@
         <w:tc>
           <w:tcPr>
             <w:tcW w:w="2563" w:type="dxa"/>
+            <w:shd w:val="clear" w:color="auto" w:fill="92D050"/>
           </w:tcPr>
           <w:p>
             <w:pPr>
@@ -408,6 +413,7 @@
         <w:tc>
           <w:tcPr>
             <w:tcW w:w="1459" w:type="dxa"/>
+            <w:shd w:val="clear" w:color="auto" w:fill="92D050"/>
           </w:tcPr>
           <w:p>
             <w:pPr>
@@ -451,6 +457,7 @@
           <w:tcPr>
             <w:tcW w:w="1651" w:type="dxa"/>
             <w:gridSpan w:val="2"/>
+            <w:shd w:val="clear" w:color="auto" w:fill="92D050"/>
           </w:tcPr>
           <w:p>
             <w:pPr>
@@ -483,10 +490,12 @@
       <w:tr>
         <w:tc>
           <w:tcPr>
-            <w:tcW w:w="625" w:type="dxa"/>
-          </w:tcPr>
-          <w:p>
-            <w:pPr>
+            <w:tcW w:w="1255" w:type="dxa"/>
+            <w:shd w:val="clear" w:color="auto" w:fill="92D050"/>
+          </w:tcPr>
+          <w:p>
+            <w:pPr>
+              <w:jc w:val="center"/>
               <w:rPr>
                 <w:b/>
                 <w:bCs/>
@@ -503,11 +512,13 @@
         </w:tc>
         <w:tc>
           <w:tcPr>
-            <w:tcW w:w="3870" w:type="dxa"/>
+            <w:tcW w:w="3240" w:type="dxa"/>
             <w:gridSpan w:val="2"/>
-          </w:tcPr>
-          <w:p>
-            <w:pPr>
+            <w:shd w:val="clear" w:color="auto" w:fill="92D050"/>
+          </w:tcPr>
+          <w:p>
+            <w:pPr>
+              <w:jc w:val="center"/>
               <w:rPr>
                 <w:b/>
                 <w:bCs/>
@@ -525,9 +536,11 @@
         <w:tc>
           <w:tcPr>
             <w:tcW w:w="2563" w:type="dxa"/>
-          </w:tcPr>
-          <w:p>
-            <w:pPr>
+            <w:shd w:val="clear" w:color="auto" w:fill="92D050"/>
+          </w:tcPr>
+          <w:p>
+            <w:pPr>
+              <w:jc w:val="center"/>
               <w:rPr>
                 <w:b/>
                 <w:bCs/>
@@ -545,9 +558,11 @@
         <w:tc>
           <w:tcPr>
             <w:tcW w:w="1591" w:type="dxa"/>
-          </w:tcPr>
-          <w:p>
-            <w:pPr>
+            <w:shd w:val="clear" w:color="auto" w:fill="92D050"/>
+          </w:tcPr>
+          <w:p>
+            <w:pPr>
+              <w:jc w:val="center"/>
               <w:rPr>
                 <w:b/>
                 <w:bCs/>
@@ -565,9 +580,11 @@
         <w:tc>
           <w:tcPr>
             <w:tcW w:w="1499" w:type="dxa"/>
-          </w:tcPr>
-          <w:p>
-            <w:pPr>
+            <w:shd w:val="clear" w:color="auto" w:fill="92D050"/>
+          </w:tcPr>
+          <w:p>
+            <w:pPr>
+              <w:jc w:val="center"/>
               <w:rPr>
                 <w:b/>
                 <w:bCs/>
@@ -585,9 +602,11 @@
         <w:tc>
           <w:tcPr>
             <w:tcW w:w="1459" w:type="dxa"/>
-          </w:tcPr>
-          <w:p>
-            <w:pPr>
+            <w:shd w:val="clear" w:color="auto" w:fill="92D050"/>
+          </w:tcPr>
+          <w:p>
+            <w:pPr>
+              <w:jc w:val="center"/>
               <w:rPr>
                 <w:b/>
                 <w:bCs/>
@@ -605,9 +624,11 @@
         <w:tc>
           <w:tcPr>
             <w:tcW w:w="1621" w:type="dxa"/>
-          </w:tcPr>
-          <w:p>
-            <w:pPr>
+            <w:shd w:val="clear" w:color="auto" w:fill="92D050"/>
+          </w:tcPr>
+          <w:p>
+            <w:pPr>
+              <w:jc w:val="center"/>
               <w:rPr>
                 <w:b/>
                 <w:bCs/>
@@ -626,7 +647,7 @@
       <w:tr>
         <w:tc>
           <w:tcPr>
-            <w:tcW w:w="625" w:type="dxa"/>
+            <w:tcW w:w="1255" w:type="dxa"/>
           </w:tcPr>
           <w:p>
             <w:r>
@@ -636,7 +657,7 @@
         </w:tc>
         <w:tc>
           <w:tcPr>
-            <w:tcW w:w="3870" w:type="dxa"/>
+            <w:tcW w:w="3240" w:type="dxa"/>
             <w:gridSpan w:val="2"/>
           </w:tcPr>
           <w:p>
@@ -661,7 +682,23 @@
                 <w:rFonts w:hint="cs"/>
                 <w:cs/>
               </w:rPr>
-              <w:t xml:space="preserve">ราว์เซอร์ </w:t>
+              <w:t>ราว์</w:t>
+            </w:r>
+            <w:proofErr w:type="spellStart"/>
+            <w:r>
+              <w:rPr>
+                <w:rFonts w:hint="cs"/>
+                <w:cs/>
+              </w:rPr>
+              <w:t>เซอร์</w:t>
+            </w:r>
+            <w:proofErr w:type="spellEnd"/>
+            <w:r>
+              <w:rPr>
+                <w:rFonts w:hint="cs"/>
+                <w:cs/>
+              </w:rPr>
+              <w:t xml:space="preserve"> </w:t>
             </w:r>
             <w:r>
               <w:t>Google Chrome</w:t>
@@ -712,7 +749,23 @@
                 <w:rFonts w:hint="cs"/>
                 <w:cs/>
               </w:rPr>
-              <w:t>ราว์เซอร์ได้</w:t>
+              <w:t>ราว์</w:t>
+            </w:r>
+            <w:proofErr w:type="spellStart"/>
+            <w:r>
+              <w:rPr>
+                <w:rFonts w:hint="cs"/>
+                <w:cs/>
+              </w:rPr>
+              <w:t>เซอร์</w:t>
+            </w:r>
+            <w:proofErr w:type="spellEnd"/>
+            <w:r>
+              <w:rPr>
+                <w:rFonts w:hint="cs"/>
+                <w:cs/>
+              </w:rPr>
+              <w:t>ได้</w:t>
             </w:r>
           </w:p>
         </w:tc>
@@ -747,7 +800,23 @@
                 <w:rFonts w:hint="cs"/>
                 <w:cs/>
               </w:rPr>
-              <w:t>ราว์เซอร์ได้</w:t>
+              <w:t>ราว์</w:t>
+            </w:r>
+            <w:proofErr w:type="spellStart"/>
+            <w:r>
+              <w:rPr>
+                <w:rFonts w:hint="cs"/>
+                <w:cs/>
+              </w:rPr>
+              <w:t>เซอร์</w:t>
+            </w:r>
+            <w:proofErr w:type="spellEnd"/>
+            <w:r>
+              <w:rPr>
+                <w:rFonts w:hint="cs"/>
+                <w:cs/>
+              </w:rPr>
+              <w:t>ได้</w:t>
             </w:r>
           </w:p>
         </w:tc>
@@ -793,7 +862,7 @@
                     </wp:anchor>
                   </w:drawing>
                 </mc:Choice>
-                <mc:Fallback>
+                <mc:Fallback xmlns:w16sdtdh="http://schemas.microsoft.com/office/word/2020/wordml/sdtdatahash" xmlns:w16="http://schemas.microsoft.com/office/word/2018/wordml" xmlns:w16cex="http://schemas.microsoft.com/office/word/2018/wordml/cex">
                   <w:pict>
                     <v:shapetype w14:anchorId="14907507" id="_x0000_t75" coordsize="21600,21600" o:spt="75" o:preferrelative="t" path="m@4@5l@4@11@9@11@9@5xe" filled="f" stroked="f">
                       <v:stroke joinstyle="miter"/>
@@ -867,7 +936,7 @@
       <w:tr>
         <w:tc>
           <w:tcPr>
-            <w:tcW w:w="625" w:type="dxa"/>
+            <w:tcW w:w="1255" w:type="dxa"/>
           </w:tcPr>
           <w:p>
             <w:r>
@@ -877,7 +946,7 @@
         </w:tc>
         <w:tc>
           <w:tcPr>
-            <w:tcW w:w="3870" w:type="dxa"/>
+            <w:tcW w:w="3240" w:type="dxa"/>
             <w:gridSpan w:val="2"/>
           </w:tcPr>
           <w:p>
@@ -1050,7 +1119,7 @@
                     </wp:anchor>
                   </w:drawing>
                 </mc:Choice>
-                <mc:Fallback>
+                <mc:Fallback xmlns:w16sdtdh="http://schemas.microsoft.com/office/word/2020/wordml/sdtdatahash" xmlns:w16="http://schemas.microsoft.com/office/word/2018/wordml" xmlns:w16cex="http://schemas.microsoft.com/office/word/2018/wordml/cex">
                   <w:pict>
                     <v:shape w14:anchorId="0B43B59A" id="Ink 2" o:spid="_x0000_s1026" type="#_x0000_t75" style="position:absolute;margin-left:4.1pt;margin-top:-5pt;width:16pt;height:21.95pt;z-index:251660288;visibility:visible;mso-wrap-style:square;mso-wrap-distance-left:9pt;mso-wrap-distance-top:0;mso-wrap-distance-right:9pt;mso-wrap-distance-bottom:0;mso-position-horizontal:absolute;mso-position-horizontal-relative:text;mso-position-vertical:absolute;mso-position-vertical-relative:text" o:gfxdata="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">
                       <v:imagedata r:id="rId8" o:title=""/>
@@ -1102,22 +1171,180 @@
           <w:p/>
         </w:tc>
       </w:tr>
+    </w:tbl>
+    <w:p>
+      <w:pPr>
+        <w:pStyle w:val="1"/>
+        <w:rPr>
+          <w:rFonts w:hint="cs"/>
+        </w:rPr>
+      </w:pPr>
+      <w:r>
+        <w:rPr>
+          <w:rFonts w:hint="cs"/>
+          <w:cs/>
+        </w:rPr>
+        <w:lastRenderedPageBreak/>
+        <w:t>ตารางที่ ค-2-</w:t>
+      </w:r>
+      <w:r>
+        <w:t>3-1</w:t>
+      </w:r>
+      <w:r>
+        <w:rPr>
+          <w:rFonts w:hint="cs"/>
+          <w:cs/>
+        </w:rPr>
+        <w:t xml:space="preserve"> </w:t>
+      </w:r>
+      <w:r>
+        <w:t xml:space="preserve">Test Script </w:t>
+      </w:r>
+      <w:r>
+        <w:rPr>
+          <w:rFonts w:hint="cs"/>
+          <w:cs/>
+        </w:rPr>
+        <w:t>ของมอดูลตู้คอนเทนเนอร์</w:t>
+      </w:r>
+      <w:r>
+        <w:t xml:space="preserve"> </w:t>
+      </w:r>
+      <w:r>
+        <w:t xml:space="preserve">Test Scenario </w:t>
+      </w:r>
+      <w:r>
+        <w:rPr>
+          <w:rFonts w:hint="cs"/>
+          <w:cs/>
+        </w:rPr>
+        <w:t xml:space="preserve">ดูรายการตู้คอนเทนเนอร์ กรณีทดสอบ </w:t>
+      </w:r>
+      <w:r>
+        <w:t>CDMS-02-03-01</w:t>
+      </w:r>
+      <w:r>
+        <w:t xml:space="preserve"> (</w:t>
+      </w:r>
+      <w:r>
+        <w:rPr>
+          <w:rFonts w:hint="cs"/>
+          <w:cs/>
+        </w:rPr>
+        <w:t>ต่อ</w:t>
+      </w:r>
+      <w:r>
+        <w:t>)</w:t>
+      </w:r>
+    </w:p>
+    <w:tbl>
+      <w:tblPr>
+        <w:tblStyle w:val="a8"/>
+        <w:tblW w:w="0" w:type="auto"/>
+        <w:tblLook w:val="04A0" w:firstRow="1" w:lastRow="0" w:firstColumn="1" w:lastColumn="0" w:noHBand="0" w:noVBand="1"/>
+      </w:tblPr>
+      <w:tblGrid>
+        <w:gridCol w:w="1255"/>
+        <w:gridCol w:w="3240"/>
+        <w:gridCol w:w="2563"/>
+        <w:gridCol w:w="1591"/>
+        <w:gridCol w:w="1499"/>
+        <w:gridCol w:w="1459"/>
+        <w:gridCol w:w="1621"/>
+      </w:tblGrid>
       <w:tr>
         <w:tc>
           <w:tcPr>
-            <w:tcW w:w="625" w:type="dxa"/>
-          </w:tcPr>
-          <w:p>
-            <w:r>
-              <w:lastRenderedPageBreak/>
+            <w:tcW w:w="1255" w:type="dxa"/>
+            <w:shd w:val="clear" w:color="auto" w:fill="92D050"/>
+          </w:tcPr>
+          <w:p>
+            <w:r>
+              <w:rPr>
+                <w:b/>
+                <w:bCs/>
+              </w:rPr>
+              <w:t>Test Case ID</w:t>
+            </w:r>
+          </w:p>
+        </w:tc>
+        <w:tc>
+          <w:tcPr>
+            <w:tcW w:w="3240" w:type="dxa"/>
+          </w:tcPr>
+          <w:p>
+            <w:pPr>
+              <w:rPr>
+                <w:rFonts w:hint="cs"/>
+                <w:cs/>
+              </w:rPr>
+            </w:pPr>
+            <w:r>
+              <w:t>CDMS-02-03-01</w:t>
+            </w:r>
+          </w:p>
+        </w:tc>
+        <w:tc>
+          <w:tcPr>
+            <w:tcW w:w="2563" w:type="dxa"/>
+            <w:shd w:val="clear" w:color="auto" w:fill="92D050"/>
+          </w:tcPr>
+          <w:p>
+            <w:pPr>
+              <w:jc w:val="center"/>
+            </w:pPr>
+            <w:r>
+              <w:rPr>
+                <w:b/>
+                <w:bCs/>
+              </w:rPr>
+              <w:t>Test Case Title</w:t>
+            </w:r>
+          </w:p>
+        </w:tc>
+        <w:tc>
+          <w:tcPr>
+            <w:tcW w:w="6170" w:type="dxa"/>
+            <w:gridSpan w:val="4"/>
+          </w:tcPr>
+          <w:p>
+            <w:r>
+              <w:rPr>
+                <w:rFonts w:hint="cs"/>
+                <w:cs/>
+              </w:rPr>
+              <w:t>ดูรายการตู้คอนเทนเนอร์ ข้อมูลตู้คอนเทนเนอร์ถูกต้องทั้งหมด</w:t>
+            </w:r>
+          </w:p>
+          <w:p>
+            <w:r>
+              <w:t>(</w:t>
+            </w:r>
+            <w:proofErr w:type="spellStart"/>
+            <w:r>
+              <w:t>show_container_list_success</w:t>
+            </w:r>
+            <w:proofErr w:type="spellEnd"/>
+            <w:r>
+              <w:t>)</w:t>
+            </w:r>
+          </w:p>
+        </w:tc>
+      </w:tr>
+      <w:tr>
+        <w:tc>
+          <w:tcPr>
+            <w:tcW w:w="1255" w:type="dxa"/>
+          </w:tcPr>
+          <w:p>
+            <w:r>
               <w:t>3</w:t>
             </w:r>
           </w:p>
         </w:tc>
         <w:tc>
           <w:tcPr>
-            <w:tcW w:w="3870" w:type="dxa"/>
-            <w:gridSpan w:val="2"/>
+            <w:tcW w:w="3240" w:type="dxa"/>
           </w:tcPr>
           <w:p>
             <w:r>
@@ -1279,7 +1506,7 @@
               </wp:anchor>
             </w:drawing>
           </mc:Choice>
-          <mc:Fallback>
+          <mc:Fallback xmlns:w16sdtdh="http://schemas.microsoft.com/office/word/2020/wordml/sdtdatahash" xmlns:w16="http://schemas.microsoft.com/office/word/2018/wordml" xmlns:w16cex="http://schemas.microsoft.com/office/word/2018/wordml/cex">
             <w:pict>
               <v:shape w14:anchorId="461ABC4F" id="Ink 3" o:spid="_x0000_s1026" type="#_x0000_t75" style="position:absolute;margin-left:517.7pt;margin-top:-75.6pt;width:17.35pt;height:19.65pt;z-index:251661312;visibility:visible;mso-wrap-style:square;mso-wrap-distance-left:9pt;mso-wrap-distance-top:0;mso-wrap-distance-right:9pt;mso-wrap-distance-bottom:0;mso-position-horizontal:absolute;mso-position-horizontal-relative:text;mso-position-vertical:absolute;mso-position-vertical-relative:text" o:gfxdata="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">
                 <v:imagedata r:id="rId10" o:title=""/>
@@ -1288,15 +1515,13 @@
           </mc:Fallback>
         </mc:AlternateContent>
       </w:r>
-    </w:p>
-    <w:p>
       <w:r>
         <w:br w:type="page"/>
       </w:r>
     </w:p>
     <w:p>
       <w:pPr>
-        <w:pStyle w:val="Heading1"/>
+        <w:pStyle w:val="1"/>
       </w:pPr>
       <w:r>
         <w:rPr>
@@ -1359,13 +1584,13 @@
     </w:p>
     <w:tbl>
       <w:tblPr>
-        <w:tblStyle w:val="TableGrid"/>
+        <w:tblStyle w:val="a8"/>
         <w:tblW w:w="0" w:type="auto"/>
         <w:tblLook w:val="04A0" w:firstRow="1" w:lastRow="0" w:firstColumn="1" w:lastColumn="0" w:noHBand="0" w:noVBand="1"/>
       </w:tblPr>
       <w:tblGrid>
-        <w:gridCol w:w="625"/>
-        <w:gridCol w:w="1026"/>
+        <w:gridCol w:w="1255"/>
+        <w:gridCol w:w="396"/>
         <w:gridCol w:w="2844"/>
         <w:gridCol w:w="2563"/>
         <w:gridCol w:w="1591"/>
@@ -1378,6 +1603,7 @@
           <w:tcPr>
             <w:tcW w:w="1651" w:type="dxa"/>
             <w:gridSpan w:val="2"/>
+            <w:shd w:val="clear" w:color="auto" w:fill="92D050"/>
           </w:tcPr>
           <w:p>
             <w:pPr>
@@ -1413,6 +1639,7 @@
         <w:tc>
           <w:tcPr>
             <w:tcW w:w="2563" w:type="dxa"/>
+            <w:shd w:val="clear" w:color="auto" w:fill="92D050"/>
           </w:tcPr>
           <w:p>
             <w:pPr>
@@ -1451,6 +1678,7 @@
           <w:tcPr>
             <w:tcW w:w="1651" w:type="dxa"/>
             <w:gridSpan w:val="2"/>
+            <w:shd w:val="clear" w:color="auto" w:fill="92D050"/>
           </w:tcPr>
           <w:p>
             <w:pPr>
@@ -1481,6 +1709,7 @@
         <w:tc>
           <w:tcPr>
             <w:tcW w:w="2563" w:type="dxa"/>
+            <w:shd w:val="clear" w:color="auto" w:fill="92D050"/>
           </w:tcPr>
           <w:p>
             <w:pPr>
@@ -1516,6 +1745,7 @@
         <w:tc>
           <w:tcPr>
             <w:tcW w:w="1459" w:type="dxa"/>
+            <w:shd w:val="clear" w:color="auto" w:fill="92D050"/>
           </w:tcPr>
           <w:p>
             <w:pPr>
@@ -1549,6 +1779,7 @@
           <w:tcPr>
             <w:tcW w:w="1651" w:type="dxa"/>
             <w:gridSpan w:val="2"/>
+            <w:shd w:val="clear" w:color="auto" w:fill="92D050"/>
           </w:tcPr>
           <w:p>
             <w:pPr>
@@ -1579,6 +1810,7 @@
         <w:tc>
           <w:tcPr>
             <w:tcW w:w="2563" w:type="dxa"/>
+            <w:shd w:val="clear" w:color="auto" w:fill="92D050"/>
           </w:tcPr>
           <w:p>
             <w:pPr>
@@ -1615,13 +1847,8 @@
               <w:t>(</w:t>
             </w:r>
             <w:proofErr w:type="spellStart"/>
-            <w:proofErr w:type="gramStart"/>
-            <w:r>
-              <w:t>show</w:t>
-            </w:r>
-            <w:proofErr w:type="gramEnd"/>
-            <w:r>
-              <w:t>_container_information_contaiter</w:t>
+            <w:r>
+              <w:t>show_container_information_contaiter</w:t>
             </w:r>
             <w:proofErr w:type="spellEnd"/>
             <w:r>
@@ -1635,6 +1862,7 @@
           <w:tcPr>
             <w:tcW w:w="1651" w:type="dxa"/>
             <w:gridSpan w:val="2"/>
+            <w:shd w:val="clear" w:color="auto" w:fill="92D050"/>
           </w:tcPr>
           <w:p>
             <w:pPr>
@@ -1674,6 +1902,7 @@
         <w:tc>
           <w:tcPr>
             <w:tcW w:w="2563" w:type="dxa"/>
+            <w:shd w:val="clear" w:color="auto" w:fill="92D050"/>
           </w:tcPr>
           <w:p>
             <w:pPr>
@@ -1715,6 +1944,7 @@
         <w:tc>
           <w:tcPr>
             <w:tcW w:w="1459" w:type="dxa"/>
+            <w:shd w:val="clear" w:color="auto" w:fill="92D050"/>
           </w:tcPr>
           <w:p>
             <w:pPr>
@@ -1752,6 +1982,7 @@
           <w:tcPr>
             <w:tcW w:w="1651" w:type="dxa"/>
             <w:gridSpan w:val="2"/>
+            <w:shd w:val="clear" w:color="auto" w:fill="92D050"/>
           </w:tcPr>
           <w:p>
             <w:pPr>
@@ -1784,10 +2015,12 @@
       <w:tr>
         <w:tc>
           <w:tcPr>
-            <w:tcW w:w="625" w:type="dxa"/>
-          </w:tcPr>
-          <w:p>
-            <w:pPr>
+            <w:tcW w:w="1255" w:type="dxa"/>
+            <w:shd w:val="clear" w:color="auto" w:fill="92D050"/>
+          </w:tcPr>
+          <w:p>
+            <w:pPr>
+              <w:jc w:val="center"/>
               <w:rPr>
                 <w:b/>
                 <w:bCs/>
@@ -1804,11 +2037,13 @@
         </w:tc>
         <w:tc>
           <w:tcPr>
-            <w:tcW w:w="3870" w:type="dxa"/>
+            <w:tcW w:w="3240" w:type="dxa"/>
             <w:gridSpan w:val="2"/>
-          </w:tcPr>
-          <w:p>
-            <w:pPr>
+            <w:shd w:val="clear" w:color="auto" w:fill="92D050"/>
+          </w:tcPr>
+          <w:p>
+            <w:pPr>
+              <w:jc w:val="center"/>
               <w:rPr>
                 <w:b/>
                 <w:bCs/>
@@ -1826,9 +2061,11 @@
         <w:tc>
           <w:tcPr>
             <w:tcW w:w="2563" w:type="dxa"/>
-          </w:tcPr>
-          <w:p>
-            <w:pPr>
+            <w:shd w:val="clear" w:color="auto" w:fill="92D050"/>
+          </w:tcPr>
+          <w:p>
+            <w:pPr>
+              <w:jc w:val="center"/>
               <w:rPr>
                 <w:b/>
                 <w:bCs/>
@@ -1846,9 +2083,11 @@
         <w:tc>
           <w:tcPr>
             <w:tcW w:w="1591" w:type="dxa"/>
-          </w:tcPr>
-          <w:p>
-            <w:pPr>
+            <w:shd w:val="clear" w:color="auto" w:fill="92D050"/>
+          </w:tcPr>
+          <w:p>
+            <w:pPr>
+              <w:jc w:val="center"/>
               <w:rPr>
                 <w:b/>
                 <w:bCs/>
@@ -1866,9 +2105,11 @@
         <w:tc>
           <w:tcPr>
             <w:tcW w:w="1499" w:type="dxa"/>
-          </w:tcPr>
-          <w:p>
-            <w:pPr>
+            <w:shd w:val="clear" w:color="auto" w:fill="92D050"/>
+          </w:tcPr>
+          <w:p>
+            <w:pPr>
+              <w:jc w:val="center"/>
               <w:rPr>
                 <w:b/>
                 <w:bCs/>
@@ -1886,9 +2127,11 @@
         <w:tc>
           <w:tcPr>
             <w:tcW w:w="1459" w:type="dxa"/>
-          </w:tcPr>
-          <w:p>
-            <w:pPr>
+            <w:shd w:val="clear" w:color="auto" w:fill="92D050"/>
+          </w:tcPr>
+          <w:p>
+            <w:pPr>
+              <w:jc w:val="center"/>
               <w:rPr>
                 <w:b/>
                 <w:bCs/>
@@ -1906,9 +2149,11 @@
         <w:tc>
           <w:tcPr>
             <w:tcW w:w="1621" w:type="dxa"/>
-          </w:tcPr>
-          <w:p>
-            <w:pPr>
+            <w:shd w:val="clear" w:color="auto" w:fill="92D050"/>
+          </w:tcPr>
+          <w:p>
+            <w:pPr>
+              <w:jc w:val="center"/>
               <w:rPr>
                 <w:b/>
                 <w:bCs/>
@@ -1927,7 +2172,7 @@
       <w:tr>
         <w:tc>
           <w:tcPr>
-            <w:tcW w:w="625" w:type="dxa"/>
+            <w:tcW w:w="1255" w:type="dxa"/>
           </w:tcPr>
           <w:p>
             <w:r>
@@ -1937,7 +2182,7 @@
         </w:tc>
         <w:tc>
           <w:tcPr>
-            <w:tcW w:w="3870" w:type="dxa"/>
+            <w:tcW w:w="3240" w:type="dxa"/>
             <w:gridSpan w:val="2"/>
           </w:tcPr>
           <w:p>
@@ -1962,7 +2207,23 @@
                 <w:rFonts w:hint="cs"/>
                 <w:cs/>
               </w:rPr>
-              <w:t xml:space="preserve">ราว์เซอร์ </w:t>
+              <w:t>ราว์</w:t>
+            </w:r>
+            <w:proofErr w:type="spellStart"/>
+            <w:r>
+              <w:rPr>
+                <w:rFonts w:hint="cs"/>
+                <w:cs/>
+              </w:rPr>
+              <w:t>เซอร์</w:t>
+            </w:r>
+            <w:proofErr w:type="spellEnd"/>
+            <w:r>
+              <w:rPr>
+                <w:rFonts w:hint="cs"/>
+                <w:cs/>
+              </w:rPr>
+              <w:t xml:space="preserve"> </w:t>
             </w:r>
             <w:r>
               <w:t>Google Chrome</w:t>
@@ -2013,7 +2274,23 @@
                 <w:rFonts w:hint="cs"/>
                 <w:cs/>
               </w:rPr>
-              <w:t>ราว์เซอร์ได้</w:t>
+              <w:t>ราว์</w:t>
+            </w:r>
+            <w:proofErr w:type="spellStart"/>
+            <w:r>
+              <w:rPr>
+                <w:rFonts w:hint="cs"/>
+                <w:cs/>
+              </w:rPr>
+              <w:t>เซอร์</w:t>
+            </w:r>
+            <w:proofErr w:type="spellEnd"/>
+            <w:r>
+              <w:rPr>
+                <w:rFonts w:hint="cs"/>
+                <w:cs/>
+              </w:rPr>
+              <w:t>ได้</w:t>
             </w:r>
           </w:p>
         </w:tc>
@@ -2048,7 +2325,23 @@
                 <w:rFonts w:hint="cs"/>
                 <w:cs/>
               </w:rPr>
-              <w:t>ราว์เซอร์ได้</w:t>
+              <w:t>ราว์</w:t>
+            </w:r>
+            <w:proofErr w:type="spellStart"/>
+            <w:r>
+              <w:rPr>
+                <w:rFonts w:hint="cs"/>
+                <w:cs/>
+              </w:rPr>
+              <w:t>เซอร์</w:t>
+            </w:r>
+            <w:proofErr w:type="spellEnd"/>
+            <w:r>
+              <w:rPr>
+                <w:rFonts w:hint="cs"/>
+                <w:cs/>
+              </w:rPr>
+              <w:t>ได้</w:t>
             </w:r>
           </w:p>
         </w:tc>
@@ -2125,7 +2418,7 @@
                     </wp:anchor>
                   </w:drawing>
                 </mc:Choice>
-                <mc:Fallback>
+                <mc:Fallback xmlns:w16sdtdh="http://schemas.microsoft.com/office/word/2020/wordml/sdtdatahash" xmlns:w16="http://schemas.microsoft.com/office/word/2018/wordml" xmlns:w16cex="http://schemas.microsoft.com/office/word/2018/wordml/cex">
                   <w:pict>
                     <v:line w14:anchorId="7688E6EF" id="Straight Connector 39" o:spid="_x0000_s1026" style="position:absolute;flip:y;z-index:251663360;visibility:visible;mso-wrap-style:square;mso-width-percent:0;mso-height-percent:0;mso-wrap-distance-left:9pt;mso-wrap-distance-top:0;mso-wrap-distance-right:9pt;mso-wrap-distance-bottom:0;mso-position-horizontal:absolute;mso-position-horizontal-relative:text;mso-position-vertical:absolute;mso-position-vertical-relative:text;mso-width-percent:0;mso-height-percent:0;mso-width-relative:margin;mso-height-relative:margin" from="4.1pt,-4.85pt" to="17.9pt,10.15pt" o:gfxdata="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" strokecolor="red" strokeweight="1.5pt">
                       <v:stroke joinstyle="miter"/>
@@ -2180,7 +2473,7 @@
       <w:tr>
         <w:tc>
           <w:tcPr>
-            <w:tcW w:w="625" w:type="dxa"/>
+            <w:tcW w:w="1255" w:type="dxa"/>
           </w:tcPr>
           <w:p>
             <w:r>
@@ -2190,7 +2483,7 @@
         </w:tc>
         <w:tc>
           <w:tcPr>
-            <w:tcW w:w="3870" w:type="dxa"/>
+            <w:tcW w:w="3240" w:type="dxa"/>
             <w:gridSpan w:val="2"/>
           </w:tcPr>
           <w:p>
@@ -2389,7 +2682,7 @@
                     </wp:anchor>
                   </w:drawing>
                 </mc:Choice>
-                <mc:Fallback>
+                <mc:Fallback xmlns:w16sdtdh="http://schemas.microsoft.com/office/word/2020/wordml/sdtdatahash" xmlns:w16="http://schemas.microsoft.com/office/word/2018/wordml" xmlns:w16cex="http://schemas.microsoft.com/office/word/2018/wordml/cex">
                   <w:pict>
                     <v:line w14:anchorId="49428BAD" id="Straight Connector 4" o:spid="_x0000_s1026" style="position:absolute;flip:y;z-index:251665408;visibility:visible;mso-wrap-style:square;mso-width-percent:0;mso-height-percent:0;mso-wrap-distance-left:9pt;mso-wrap-distance-top:0;mso-wrap-distance-right:9pt;mso-wrap-distance-bottom:0;mso-position-horizontal:absolute;mso-position-horizontal-relative:text;mso-position-vertical:absolute;mso-position-vertical-relative:text;mso-width-percent:0;mso-height-percent:0;mso-width-relative:margin;mso-height-relative:margin" from="4.1pt,-4.6pt" to="17.9pt,10.4pt" o:gfxdata="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" strokecolor="red" strokeweight="1.5pt">
                       <v:stroke joinstyle="miter"/>
@@ -2441,22 +2734,185 @@
           <w:p/>
         </w:tc>
       </w:tr>
+    </w:tbl>
+    <w:p>
+      <w:r>
+        <w:br w:type="page"/>
+      </w:r>
+    </w:p>
+    <w:p>
+      <w:pPr>
+        <w:pStyle w:val="1"/>
+        <w:rPr>
+          <w:rFonts w:hint="cs"/>
+        </w:rPr>
+      </w:pPr>
+      <w:r>
+        <w:rPr>
+          <w:rFonts w:hint="cs"/>
+          <w:cs/>
+        </w:rPr>
+        <w:lastRenderedPageBreak/>
+        <w:t>ตารางที่ ค-2-4</w:t>
+      </w:r>
+      <w:r>
+        <w:t>-1</w:t>
+      </w:r>
+      <w:r>
+        <w:rPr>
+          <w:rFonts w:hint="cs"/>
+          <w:cs/>
+        </w:rPr>
+        <w:t xml:space="preserve"> </w:t>
+      </w:r>
+      <w:r>
+        <w:t xml:space="preserve">Test Script </w:t>
+      </w:r>
+      <w:r>
+        <w:rPr>
+          <w:rFonts w:hint="cs"/>
+          <w:cs/>
+        </w:rPr>
+        <w:t>ของมอดูลตู้คอนเทนเนอร์</w:t>
+      </w:r>
+      <w:r>
+        <w:t xml:space="preserve"> </w:t>
+      </w:r>
+      <w:r>
+        <w:t xml:space="preserve">Test Scenario </w:t>
+      </w:r>
+      <w:r>
+        <w:rPr>
+          <w:rFonts w:hint="cs"/>
+          <w:cs/>
+        </w:rPr>
+        <w:t xml:space="preserve">ดูข้อมูลตู้คอนเทนเนอร์ กรณีทดสอบ </w:t>
+      </w:r>
+      <w:r>
+        <w:t>CDMS-02-04-01</w:t>
+      </w:r>
+      <w:r>
+        <w:t xml:space="preserve"> (</w:t>
+      </w:r>
+      <w:r>
+        <w:rPr>
+          <w:rFonts w:hint="cs"/>
+          <w:cs/>
+        </w:rPr>
+        <w:t>ต่อ</w:t>
+      </w:r>
+      <w:r>
+        <w:t>)</w:t>
+      </w:r>
+    </w:p>
+    <w:tbl>
+      <w:tblPr>
+        <w:tblStyle w:val="a8"/>
+        <w:tblW w:w="0" w:type="auto"/>
+        <w:tblLook w:val="04A0" w:firstRow="1" w:lastRow="0" w:firstColumn="1" w:lastColumn="0" w:noHBand="0" w:noVBand="1"/>
+      </w:tblPr>
+      <w:tblGrid>
+        <w:gridCol w:w="1255"/>
+        <w:gridCol w:w="3240"/>
+        <w:gridCol w:w="2563"/>
+        <w:gridCol w:w="1591"/>
+        <w:gridCol w:w="1499"/>
+        <w:gridCol w:w="1459"/>
+        <w:gridCol w:w="1621"/>
+      </w:tblGrid>
       <w:tr>
         <w:tc>
           <w:tcPr>
-            <w:tcW w:w="625" w:type="dxa"/>
-          </w:tcPr>
-          <w:p>
-            <w:r>
-              <w:lastRenderedPageBreak/>
+            <w:tcW w:w="1255" w:type="dxa"/>
+            <w:shd w:val="clear" w:color="auto" w:fill="92D050"/>
+          </w:tcPr>
+          <w:p>
+            <w:r>
+              <w:rPr>
+                <w:b/>
+                <w:bCs/>
+              </w:rPr>
+              <w:t>Test Case ID</w:t>
+            </w:r>
+          </w:p>
+        </w:tc>
+        <w:tc>
+          <w:tcPr>
+            <w:tcW w:w="3240" w:type="dxa"/>
+          </w:tcPr>
+          <w:p>
+            <w:pPr>
+              <w:rPr>
+                <w:rFonts w:hint="cs"/>
+                <w:cs/>
+              </w:rPr>
+            </w:pPr>
+            <w:r>
+              <w:t>CDMS-02-04-01</w:t>
+            </w:r>
+          </w:p>
+        </w:tc>
+        <w:tc>
+          <w:tcPr>
+            <w:tcW w:w="2563" w:type="dxa"/>
+            <w:shd w:val="clear" w:color="auto" w:fill="92D050"/>
+          </w:tcPr>
+          <w:p>
+            <w:pPr>
+              <w:jc w:val="center"/>
+            </w:pPr>
+            <w:r>
+              <w:rPr>
+                <w:b/>
+                <w:bCs/>
+              </w:rPr>
+              <w:t>Test Case Title</w:t>
+            </w:r>
+          </w:p>
+        </w:tc>
+        <w:tc>
+          <w:tcPr>
+            <w:tcW w:w="6170" w:type="dxa"/>
+            <w:gridSpan w:val="4"/>
+          </w:tcPr>
+          <w:p>
+            <w:r>
+              <w:rPr>
+                <w:rFonts w:hint="cs"/>
+                <w:cs/>
+              </w:rPr>
+              <w:t>ดูข้อมูลตู้คอนเทนเนอร์ ข้อมูลตู้คอนเทนเนอร์ถูกต้องทั้งหมด</w:t>
+            </w:r>
+          </w:p>
+          <w:p>
+            <w:r>
+              <w:t>(</w:t>
+            </w:r>
+            <w:proofErr w:type="spellStart"/>
+            <w:r>
+              <w:t>show_container_information_contaiter</w:t>
+            </w:r>
+            <w:proofErr w:type="spellEnd"/>
+            <w:r>
+              <w:t>)</w:t>
+            </w:r>
+          </w:p>
+        </w:tc>
+      </w:tr>
+      <w:tr>
+        <w:tc>
+          <w:tcPr>
+            <w:tcW w:w="1255" w:type="dxa"/>
+          </w:tcPr>
+          <w:p>
+            <w:r>
               <w:t>3</w:t>
             </w:r>
           </w:p>
         </w:tc>
         <w:tc>
           <w:tcPr>
-            <w:tcW w:w="3870" w:type="dxa"/>
-            <w:gridSpan w:val="2"/>
+            <w:tcW w:w="3240" w:type="dxa"/>
           </w:tcPr>
           <w:p>
             <w:r>
@@ -2542,7 +2998,7 @@
               <mc:AlternateContent>
                 <mc:Choice Requires="wps">
                   <w:drawing>
-                    <wp:anchor distT="0" distB="0" distL="114300" distR="114300" simplePos="0" relativeHeight="251667456" behindDoc="0" locked="0" layoutInCell="1" allowOverlap="1" wp14:anchorId="7DE345D1" wp14:editId="1832575A">
+                    <wp:anchor distT="0" distB="0" distL="114300" distR="114300" simplePos="0" relativeHeight="251679744" behindDoc="0" locked="0" layoutInCell="1" allowOverlap="1" wp14:anchorId="7DE345D1" wp14:editId="1832575A">
                       <wp:simplePos x="0" y="0"/>
                       <wp:positionH relativeFrom="column">
                         <wp:posOffset>68792</wp:posOffset>
@@ -2602,7 +3058,7 @@
                 </mc:Choice>
                 <mc:Fallback>
                   <w:pict>
-                    <v:line w14:anchorId="409EACA6" id="Straight Connector 5" o:spid="_x0000_s1026" style="position:absolute;flip:y;z-index:251667456;visibility:visible;mso-wrap-style:square;mso-width-percent:0;mso-height-percent:0;mso-wrap-distance-left:9pt;mso-wrap-distance-top:0;mso-wrap-distance-right:9pt;mso-wrap-distance-bottom:0;mso-position-horizontal:absolute;mso-position-horizontal-relative:text;mso-position-vertical:absolute;mso-position-vertical-relative:text;mso-width-percent:0;mso-height-percent:0;mso-width-relative:margin;mso-height-relative:margin" from="5.4pt,-4.25pt" to="19.2pt,10.75pt" o:gfxdata="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" strokecolor="red" strokeweight="1.5pt">
+                    <v:line w14:anchorId="56F9ABEA" id="Straight Connector 5" o:spid="_x0000_s1026" style="position:absolute;flip:y;z-index:251679744;visibility:visible;mso-wrap-style:square;mso-width-percent:0;mso-height-percent:0;mso-wrap-distance-left:9pt;mso-wrap-distance-top:0;mso-wrap-distance-right:9pt;mso-wrap-distance-bottom:0;mso-position-horizontal:absolute;mso-position-horizontal-relative:text;mso-position-vertical:absolute;mso-position-vertical-relative:text;mso-width-percent:0;mso-height-percent:0;mso-width-relative:margin;mso-height-relative:margin" from="5.4pt,-4.25pt" to="19.2pt,10.75pt" o:gfxdata="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" strokecolor="red" strokeweight="1.5pt">
                       <v:stroke joinstyle="miter"/>
                     </v:line>
                   </w:pict>
@@ -2660,7 +3116,7 @@
       <w:tr>
         <w:tc>
           <w:tcPr>
-            <w:tcW w:w="625" w:type="dxa"/>
+            <w:tcW w:w="1255" w:type="dxa"/>
           </w:tcPr>
           <w:p>
             <w:r>
@@ -2670,8 +3126,7 @@
         </w:tc>
         <w:tc>
           <w:tcPr>
-            <w:tcW w:w="3870" w:type="dxa"/>
-            <w:gridSpan w:val="2"/>
+            <w:tcW w:w="3240" w:type="dxa"/>
           </w:tcPr>
           <w:p>
             <w:pPr>
@@ -2754,7 +3209,7 @@
               <mc:AlternateContent>
                 <mc:Choice Requires="wps">
                   <w:drawing>
-                    <wp:anchor distT="0" distB="0" distL="114300" distR="114300" simplePos="0" relativeHeight="251669504" behindDoc="0" locked="0" layoutInCell="1" allowOverlap="1" wp14:anchorId="775F1001" wp14:editId="2F013DD1">
+                    <wp:anchor distT="0" distB="0" distL="114300" distR="114300" simplePos="0" relativeHeight="251680768" behindDoc="0" locked="0" layoutInCell="1" allowOverlap="1" wp14:anchorId="775F1001" wp14:editId="2F013DD1">
                       <wp:simplePos x="0" y="0"/>
                       <wp:positionH relativeFrom="column">
                         <wp:posOffset>68792</wp:posOffset>
@@ -2814,7 +3269,7 @@
                 </mc:Choice>
                 <mc:Fallback>
                   <w:pict>
-                    <v:line w14:anchorId="50430439" id="Straight Connector 6" o:spid="_x0000_s1026" style="position:absolute;flip:y;z-index:251669504;visibility:visible;mso-wrap-style:square;mso-width-percent:0;mso-height-percent:0;mso-wrap-distance-left:9pt;mso-wrap-distance-top:0;mso-wrap-distance-right:9pt;mso-wrap-distance-bottom:0;mso-position-horizontal:absolute;mso-position-horizontal-relative:text;mso-position-vertical:absolute;mso-position-vertical-relative:text;mso-width-percent:0;mso-height-percent:0;mso-width-relative:margin;mso-height-relative:margin" from="5.4pt,-5.95pt" to="19.2pt,9.05pt" o:gfxdata="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" strokecolor="red" strokeweight="1.5pt">
+                    <v:line w14:anchorId="6F5973BE" id="Straight Connector 6" o:spid="_x0000_s1026" style="position:absolute;flip:y;z-index:251680768;visibility:visible;mso-wrap-style:square;mso-width-percent:0;mso-height-percent:0;mso-wrap-distance-left:9pt;mso-wrap-distance-top:0;mso-wrap-distance-right:9pt;mso-wrap-distance-bottom:0;mso-position-horizontal:absolute;mso-position-horizontal-relative:text;mso-position-vertical:absolute;mso-position-vertical-relative:text;mso-width-percent:0;mso-height-percent:0;mso-width-relative:margin;mso-height-relative:margin" from="5.4pt,-5.95pt" to="19.2pt,9.05pt" o:gfxdata="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" strokecolor="red" strokeweight="1.5pt">
                       <v:stroke joinstyle="miter"/>
                     </v:line>
                   </w:pict>
@@ -2876,13 +3331,6 @@
           <w:cs/>
         </w:rPr>
       </w:pPr>
-    </w:p>
-    <w:p>
-      <w:pPr>
-        <w:rPr>
-          <w:cs/>
-        </w:rPr>
-      </w:pPr>
       <w:r>
         <w:rPr>
           <w:cs/>
@@ -2892,7 +3340,7 @@
     </w:p>
     <w:p>
       <w:pPr>
-        <w:pStyle w:val="Heading1"/>
+        <w:pStyle w:val="1"/>
       </w:pPr>
       <w:r>
         <w:rPr>
@@ -2955,13 +3403,13 @@
     </w:p>
     <w:tbl>
       <w:tblPr>
-        <w:tblStyle w:val="TableGrid"/>
+        <w:tblStyle w:val="a8"/>
         <w:tblW w:w="0" w:type="auto"/>
         <w:tblLook w:val="04A0" w:firstRow="1" w:lastRow="0" w:firstColumn="1" w:lastColumn="0" w:noHBand="0" w:noVBand="1"/>
       </w:tblPr>
       <w:tblGrid>
-        <w:gridCol w:w="625"/>
-        <w:gridCol w:w="1026"/>
+        <w:gridCol w:w="1255"/>
+        <w:gridCol w:w="396"/>
         <w:gridCol w:w="2844"/>
         <w:gridCol w:w="2563"/>
         <w:gridCol w:w="1591"/>
@@ -2974,6 +3422,7 @@
           <w:tcPr>
             <w:tcW w:w="1651" w:type="dxa"/>
             <w:gridSpan w:val="2"/>
+            <w:shd w:val="clear" w:color="auto" w:fill="92D050"/>
           </w:tcPr>
           <w:p>
             <w:pPr>
@@ -3009,6 +3458,7 @@
         <w:tc>
           <w:tcPr>
             <w:tcW w:w="2563" w:type="dxa"/>
+            <w:shd w:val="clear" w:color="auto" w:fill="92D050"/>
           </w:tcPr>
           <w:p>
             <w:pPr>
@@ -3047,6 +3497,7 @@
           <w:tcPr>
             <w:tcW w:w="1651" w:type="dxa"/>
             <w:gridSpan w:val="2"/>
+            <w:shd w:val="clear" w:color="auto" w:fill="92D050"/>
           </w:tcPr>
           <w:p>
             <w:pPr>
@@ -3077,6 +3528,7 @@
         <w:tc>
           <w:tcPr>
             <w:tcW w:w="2563" w:type="dxa"/>
+            <w:shd w:val="clear" w:color="auto" w:fill="92D050"/>
           </w:tcPr>
           <w:p>
             <w:pPr>
@@ -3112,6 +3564,7 @@
         <w:tc>
           <w:tcPr>
             <w:tcW w:w="1459" w:type="dxa"/>
+            <w:shd w:val="clear" w:color="auto" w:fill="92D050"/>
           </w:tcPr>
           <w:p>
             <w:pPr>
@@ -3145,6 +3598,7 @@
           <w:tcPr>
             <w:tcW w:w="1651" w:type="dxa"/>
             <w:gridSpan w:val="2"/>
+            <w:shd w:val="clear" w:color="auto" w:fill="92D050"/>
           </w:tcPr>
           <w:p>
             <w:pPr>
@@ -3175,6 +3629,7 @@
         <w:tc>
           <w:tcPr>
             <w:tcW w:w="2563" w:type="dxa"/>
+            <w:shd w:val="clear" w:color="auto" w:fill="92D050"/>
           </w:tcPr>
           <w:p>
             <w:pPr>
@@ -3211,13 +3666,8 @@
               <w:t>(</w:t>
             </w:r>
             <w:proofErr w:type="spellStart"/>
-            <w:proofErr w:type="gramStart"/>
-            <w:r>
-              <w:t>show</w:t>
-            </w:r>
-            <w:proofErr w:type="gramEnd"/>
-            <w:r>
-              <w:t>_container_information_agent</w:t>
+            <w:r>
+              <w:t>show_container_information_agent</w:t>
             </w:r>
             <w:proofErr w:type="spellEnd"/>
             <w:r>
@@ -3231,6 +3681,7 @@
           <w:tcPr>
             <w:tcW w:w="1651" w:type="dxa"/>
             <w:gridSpan w:val="2"/>
+            <w:shd w:val="clear" w:color="auto" w:fill="92D050"/>
           </w:tcPr>
           <w:p>
             <w:pPr>
@@ -3270,6 +3721,7 @@
         <w:tc>
           <w:tcPr>
             <w:tcW w:w="2563" w:type="dxa"/>
+            <w:shd w:val="clear" w:color="auto" w:fill="92D050"/>
           </w:tcPr>
           <w:p>
             <w:pPr>
@@ -3311,6 +3763,7 @@
         <w:tc>
           <w:tcPr>
             <w:tcW w:w="1459" w:type="dxa"/>
+            <w:shd w:val="clear" w:color="auto" w:fill="92D050"/>
           </w:tcPr>
           <w:p>
             <w:pPr>
@@ -3348,6 +3801,7 @@
           <w:tcPr>
             <w:tcW w:w="1651" w:type="dxa"/>
             <w:gridSpan w:val="2"/>
+            <w:shd w:val="clear" w:color="auto" w:fill="92D050"/>
           </w:tcPr>
           <w:p>
             <w:pPr>
@@ -3380,10 +3834,12 @@
       <w:tr>
         <w:tc>
           <w:tcPr>
-            <w:tcW w:w="625" w:type="dxa"/>
-          </w:tcPr>
-          <w:p>
-            <w:pPr>
+            <w:tcW w:w="1255" w:type="dxa"/>
+            <w:shd w:val="clear" w:color="auto" w:fill="92D050"/>
+          </w:tcPr>
+          <w:p>
+            <w:pPr>
+              <w:jc w:val="center"/>
               <w:rPr>
                 <w:b/>
                 <w:bCs/>
@@ -3400,11 +3856,13 @@
         </w:tc>
         <w:tc>
           <w:tcPr>
-            <w:tcW w:w="3870" w:type="dxa"/>
+            <w:tcW w:w="3240" w:type="dxa"/>
             <w:gridSpan w:val="2"/>
-          </w:tcPr>
-          <w:p>
-            <w:pPr>
+            <w:shd w:val="clear" w:color="auto" w:fill="92D050"/>
+          </w:tcPr>
+          <w:p>
+            <w:pPr>
+              <w:jc w:val="center"/>
               <w:rPr>
                 <w:b/>
                 <w:bCs/>
@@ -3422,9 +3880,11 @@
         <w:tc>
           <w:tcPr>
             <w:tcW w:w="2563" w:type="dxa"/>
-          </w:tcPr>
-          <w:p>
-            <w:pPr>
+            <w:shd w:val="clear" w:color="auto" w:fill="92D050"/>
+          </w:tcPr>
+          <w:p>
+            <w:pPr>
+              <w:jc w:val="center"/>
               <w:rPr>
                 <w:b/>
                 <w:bCs/>
@@ -3442,9 +3902,11 @@
         <w:tc>
           <w:tcPr>
             <w:tcW w:w="1591" w:type="dxa"/>
-          </w:tcPr>
-          <w:p>
-            <w:pPr>
+            <w:shd w:val="clear" w:color="auto" w:fill="92D050"/>
+          </w:tcPr>
+          <w:p>
+            <w:pPr>
+              <w:jc w:val="center"/>
               <w:rPr>
                 <w:b/>
                 <w:bCs/>
@@ -3462,9 +3924,11 @@
         <w:tc>
           <w:tcPr>
             <w:tcW w:w="1499" w:type="dxa"/>
-          </w:tcPr>
-          <w:p>
-            <w:pPr>
+            <w:shd w:val="clear" w:color="auto" w:fill="92D050"/>
+          </w:tcPr>
+          <w:p>
+            <w:pPr>
+              <w:jc w:val="center"/>
               <w:rPr>
                 <w:b/>
                 <w:bCs/>
@@ -3482,9 +3946,11 @@
         <w:tc>
           <w:tcPr>
             <w:tcW w:w="1459" w:type="dxa"/>
-          </w:tcPr>
-          <w:p>
-            <w:pPr>
+            <w:shd w:val="clear" w:color="auto" w:fill="92D050"/>
+          </w:tcPr>
+          <w:p>
+            <w:pPr>
+              <w:jc w:val="center"/>
               <w:rPr>
                 <w:b/>
                 <w:bCs/>
@@ -3502,9 +3968,11 @@
         <w:tc>
           <w:tcPr>
             <w:tcW w:w="1621" w:type="dxa"/>
-          </w:tcPr>
-          <w:p>
-            <w:pPr>
+            <w:shd w:val="clear" w:color="auto" w:fill="92D050"/>
+          </w:tcPr>
+          <w:p>
+            <w:pPr>
+              <w:jc w:val="center"/>
               <w:rPr>
                 <w:b/>
                 <w:bCs/>
@@ -3523,7 +3991,7 @@
       <w:tr>
         <w:tc>
           <w:tcPr>
-            <w:tcW w:w="625" w:type="dxa"/>
+            <w:tcW w:w="1255" w:type="dxa"/>
           </w:tcPr>
           <w:p>
             <w:r>
@@ -3533,7 +4001,7 @@
         </w:tc>
         <w:tc>
           <w:tcPr>
-            <w:tcW w:w="3870" w:type="dxa"/>
+            <w:tcW w:w="3240" w:type="dxa"/>
             <w:gridSpan w:val="2"/>
           </w:tcPr>
           <w:p>
@@ -3558,7 +4026,23 @@
                 <w:rFonts w:hint="cs"/>
                 <w:cs/>
               </w:rPr>
-              <w:t xml:space="preserve">ราว์เซอร์ </w:t>
+              <w:t>ราว์</w:t>
+            </w:r>
+            <w:proofErr w:type="spellStart"/>
+            <w:r>
+              <w:rPr>
+                <w:rFonts w:hint="cs"/>
+                <w:cs/>
+              </w:rPr>
+              <w:t>เซอร์</w:t>
+            </w:r>
+            <w:proofErr w:type="spellEnd"/>
+            <w:r>
+              <w:rPr>
+                <w:rFonts w:hint="cs"/>
+                <w:cs/>
+              </w:rPr>
+              <w:t xml:space="preserve"> </w:t>
             </w:r>
             <w:r>
               <w:t>Google Chrome</w:t>
@@ -3609,7 +4093,23 @@
                 <w:rFonts w:hint="cs"/>
                 <w:cs/>
               </w:rPr>
-              <w:t>ราว์เซอร์ได้</w:t>
+              <w:t>ราว์</w:t>
+            </w:r>
+            <w:proofErr w:type="spellStart"/>
+            <w:r>
+              <w:rPr>
+                <w:rFonts w:hint="cs"/>
+                <w:cs/>
+              </w:rPr>
+              <w:t>เซอร์</w:t>
+            </w:r>
+            <w:proofErr w:type="spellEnd"/>
+            <w:r>
+              <w:rPr>
+                <w:rFonts w:hint="cs"/>
+                <w:cs/>
+              </w:rPr>
+              <w:t>ได้</w:t>
             </w:r>
           </w:p>
         </w:tc>
@@ -3644,7 +4144,23 @@
                 <w:rFonts w:hint="cs"/>
                 <w:cs/>
               </w:rPr>
-              <w:t>ราว์เซอร์ได้</w:t>
+              <w:t>ราว์</w:t>
+            </w:r>
+            <w:proofErr w:type="spellStart"/>
+            <w:r>
+              <w:rPr>
+                <w:rFonts w:hint="cs"/>
+                <w:cs/>
+              </w:rPr>
+              <w:t>เซอร์</w:t>
+            </w:r>
+            <w:proofErr w:type="spellEnd"/>
+            <w:r>
+              <w:rPr>
+                <w:rFonts w:hint="cs"/>
+                <w:cs/>
+              </w:rPr>
+              <w:t>ได้</w:t>
             </w:r>
           </w:p>
         </w:tc>
@@ -3721,7 +4237,7 @@
                     </wp:anchor>
                   </w:drawing>
                 </mc:Choice>
-                <mc:Fallback>
+                <mc:Fallback xmlns:w16sdtdh="http://schemas.microsoft.com/office/word/2020/wordml/sdtdatahash" xmlns:w16="http://schemas.microsoft.com/office/word/2018/wordml" xmlns:w16cex="http://schemas.microsoft.com/office/word/2018/wordml/cex">
                   <w:pict>
                     <v:line w14:anchorId="2C6BDAE6" id="Straight Connector 7" o:spid="_x0000_s1026" style="position:absolute;flip:y;z-index:251671552;visibility:visible;mso-wrap-style:square;mso-width-percent:0;mso-height-percent:0;mso-wrap-distance-left:9pt;mso-wrap-distance-top:0;mso-wrap-distance-right:9pt;mso-wrap-distance-bottom:0;mso-position-horizontal:absolute;mso-position-horizontal-relative:text;mso-position-vertical:absolute;mso-position-vertical-relative:text;mso-width-percent:0;mso-height-percent:0;mso-width-relative:margin;mso-height-relative:margin" from="2.1pt,-2.9pt" to="15.9pt,12.1pt" o:gfxdata="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" strokecolor="red" strokeweight="1.5pt">
                       <v:stroke joinstyle="miter"/>
@@ -3776,7 +4292,7 @@
       <w:tr>
         <w:tc>
           <w:tcPr>
-            <w:tcW w:w="625" w:type="dxa"/>
+            <w:tcW w:w="1255" w:type="dxa"/>
           </w:tcPr>
           <w:p>
             <w:r>
@@ -3786,7 +4302,7 @@
         </w:tc>
         <w:tc>
           <w:tcPr>
-            <w:tcW w:w="3870" w:type="dxa"/>
+            <w:tcW w:w="3240" w:type="dxa"/>
             <w:gridSpan w:val="2"/>
           </w:tcPr>
           <w:p>
@@ -3985,7 +4501,7 @@
                     </wp:anchor>
                   </w:drawing>
                 </mc:Choice>
-                <mc:Fallback>
+                <mc:Fallback xmlns:w16sdtdh="http://schemas.microsoft.com/office/word/2020/wordml/sdtdatahash" xmlns:w16="http://schemas.microsoft.com/office/word/2018/wordml" xmlns:w16cex="http://schemas.microsoft.com/office/word/2018/wordml/cex">
                   <w:pict>
                     <v:line w14:anchorId="590D276B" id="Straight Connector 8" o:spid="_x0000_s1026" style="position:absolute;flip:y;z-index:251673600;visibility:visible;mso-wrap-style:square;mso-width-percent:0;mso-height-percent:0;mso-wrap-distance-left:9pt;mso-wrap-distance-top:0;mso-wrap-distance-right:9pt;mso-wrap-distance-bottom:0;mso-position-horizontal:absolute;mso-position-horizontal-relative:text;mso-position-vertical:absolute;mso-position-vertical-relative:text;mso-width-percent:0;mso-height-percent:0;mso-width-relative:margin;mso-height-relative:margin" from="2.1pt,-3.9pt" to="15.9pt,11.1pt" o:gfxdata="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" strokecolor="red" strokeweight="1.5pt">
                       <v:stroke joinstyle="miter"/>
@@ -4037,22 +4553,191 @@
           <w:p/>
         </w:tc>
       </w:tr>
+    </w:tbl>
+    <w:p>
+      <w:r>
+        <w:br w:type="page"/>
+      </w:r>
+    </w:p>
+    <w:p>
+      <w:pPr>
+        <w:pStyle w:val="1"/>
+      </w:pPr>
+      <w:r>
+        <w:rPr>
+          <w:rFonts w:hint="cs"/>
+          <w:cs/>
+        </w:rPr>
+        <w:lastRenderedPageBreak/>
+        <w:t>ตารางที่ ค-2-4</w:t>
+      </w:r>
+      <w:r>
+        <w:t>-2</w:t>
+      </w:r>
+      <w:r>
+        <w:rPr>
+          <w:rFonts w:hint="cs"/>
+          <w:cs/>
+        </w:rPr>
+        <w:t xml:space="preserve"> </w:t>
+      </w:r>
+      <w:r>
+        <w:t xml:space="preserve">Test Script </w:t>
+      </w:r>
+      <w:r>
+        <w:rPr>
+          <w:rFonts w:hint="cs"/>
+          <w:cs/>
+        </w:rPr>
+        <w:t>ของมอดูลตู้คอนเทนเนอร์</w:t>
+      </w:r>
+      <w:r>
+        <w:t xml:space="preserve"> </w:t>
+      </w:r>
+      <w:r>
+        <w:t xml:space="preserve">Test Scenario </w:t>
+      </w:r>
+      <w:r>
+        <w:rPr>
+          <w:rFonts w:hint="cs"/>
+          <w:cs/>
+        </w:rPr>
+        <w:t xml:space="preserve">ดูข้อมูลตู้คอนเทนเนอร์ กรณีทดสอบ </w:t>
+      </w:r>
+      <w:r>
+        <w:t>CDMS-02-04-02</w:t>
+      </w:r>
+      <w:r>
+        <w:t xml:space="preserve"> (</w:t>
+      </w:r>
+      <w:r>
+        <w:rPr>
+          <w:rFonts w:hint="cs"/>
+          <w:cs/>
+        </w:rPr>
+        <w:t>ต่อ</w:t>
+      </w:r>
+      <w:r>
+        <w:t>)</w:t>
+      </w:r>
+    </w:p>
+    <w:tbl>
+      <w:tblPr>
+        <w:tblStyle w:val="a8"/>
+        <w:tblW w:w="0" w:type="auto"/>
+        <w:tblLook w:val="04A0" w:firstRow="1" w:lastRow="0" w:firstColumn="1" w:lastColumn="0" w:noHBand="0" w:noVBand="1"/>
+      </w:tblPr>
+      <w:tblGrid>
+        <w:gridCol w:w="1255"/>
+        <w:gridCol w:w="3240"/>
+        <w:gridCol w:w="2563"/>
+        <w:gridCol w:w="1591"/>
+        <w:gridCol w:w="1499"/>
+        <w:gridCol w:w="1459"/>
+        <w:gridCol w:w="1621"/>
+      </w:tblGrid>
       <w:tr>
         <w:tc>
           <w:tcPr>
-            <w:tcW w:w="625" w:type="dxa"/>
-          </w:tcPr>
-          <w:p>
-            <w:r>
-              <w:lastRenderedPageBreak/>
+            <w:tcW w:w="1255" w:type="dxa"/>
+            <w:shd w:val="clear" w:color="auto" w:fill="92D050"/>
+          </w:tcPr>
+          <w:p>
+            <w:r>
+              <w:rPr>
+                <w:b/>
+                <w:bCs/>
+              </w:rPr>
+              <w:t>Test Case ID</w:t>
+            </w:r>
+          </w:p>
+        </w:tc>
+        <w:tc>
+          <w:tcPr>
+            <w:tcW w:w="3240" w:type="dxa"/>
+          </w:tcPr>
+          <w:p>
+            <w:pPr>
+              <w:rPr>
+                <w:rFonts w:hint="cs"/>
+                <w:cs/>
+              </w:rPr>
+            </w:pPr>
+            <w:r>
+              <w:t>CDMS-02-04-02</w:t>
+            </w:r>
+          </w:p>
+        </w:tc>
+        <w:tc>
+          <w:tcPr>
+            <w:tcW w:w="2563" w:type="dxa"/>
+            <w:shd w:val="clear" w:color="auto" w:fill="92D050"/>
+          </w:tcPr>
+          <w:p>
+            <w:pPr>
+              <w:jc w:val="center"/>
+            </w:pPr>
+            <w:r>
+              <w:rPr>
+                <w:b/>
+                <w:bCs/>
+              </w:rPr>
+              <w:t>Test Cas</w:t>
+            </w:r>
+            <w:bookmarkStart w:id="1" w:name="_GoBack"/>
+            <w:bookmarkEnd w:id="1"/>
+            <w:r>
+              <w:rPr>
+                <w:b/>
+                <w:bCs/>
+              </w:rPr>
+              <w:t>e Title</w:t>
+            </w:r>
+          </w:p>
+        </w:tc>
+        <w:tc>
+          <w:tcPr>
+            <w:tcW w:w="6170" w:type="dxa"/>
+            <w:gridSpan w:val="4"/>
+          </w:tcPr>
+          <w:p>
+            <w:r>
+              <w:rPr>
+                <w:rFonts w:hint="cs"/>
+                <w:cs/>
+              </w:rPr>
+              <w:t>ดูข้อมูลตู้คอนเทนเนอร์ ข้อมูลเอเย่นต์ถูกต้องทั้งหมด</w:t>
+            </w:r>
+          </w:p>
+          <w:p>
+            <w:r>
+              <w:t>(</w:t>
+            </w:r>
+            <w:proofErr w:type="spellStart"/>
+            <w:r>
+              <w:t>show_container_information_agent</w:t>
+            </w:r>
+            <w:proofErr w:type="spellEnd"/>
+            <w:r>
+              <w:t>)</w:t>
+            </w:r>
+          </w:p>
+        </w:tc>
+      </w:tr>
+      <w:tr>
+        <w:tc>
+          <w:tcPr>
+            <w:tcW w:w="1255" w:type="dxa"/>
+          </w:tcPr>
+          <w:p>
+            <w:r>
               <w:t>3</w:t>
             </w:r>
           </w:p>
         </w:tc>
         <w:tc>
           <w:tcPr>
-            <w:tcW w:w="3870" w:type="dxa"/>
-            <w:gridSpan w:val="2"/>
+            <w:tcW w:w="3240" w:type="dxa"/>
           </w:tcPr>
           <w:p>
             <w:r>
@@ -4138,7 +4823,7 @@
               <mc:AlternateContent>
                 <mc:Choice Requires="wps">
                   <w:drawing>
-                    <wp:anchor distT="0" distB="0" distL="114300" distR="114300" simplePos="0" relativeHeight="251675648" behindDoc="0" locked="0" layoutInCell="1" allowOverlap="1" wp14:anchorId="4CCB20F4" wp14:editId="294D4D64">
+                    <wp:anchor distT="0" distB="0" distL="114300" distR="114300" simplePos="0" relativeHeight="251682816" behindDoc="0" locked="0" layoutInCell="1" allowOverlap="1" wp14:anchorId="4CCB20F4" wp14:editId="294D4D64">
                       <wp:simplePos x="0" y="0"/>
                       <wp:positionH relativeFrom="column">
                         <wp:posOffset>60325</wp:posOffset>
@@ -4198,7 +4883,7 @@
                 </mc:Choice>
                 <mc:Fallback>
                   <w:pict>
-                    <v:line w14:anchorId="3ED2CF94" id="Straight Connector 9" o:spid="_x0000_s1026" style="position:absolute;flip:y;z-index:251675648;visibility:visible;mso-wrap-style:square;mso-width-percent:0;mso-height-percent:0;mso-wrap-distance-left:9pt;mso-wrap-distance-top:0;mso-wrap-distance-right:9pt;mso-wrap-distance-bottom:0;mso-position-horizontal:absolute;mso-position-horizontal-relative:text;mso-position-vertical:absolute;mso-position-vertical-relative:text;mso-width-percent:0;mso-height-percent:0;mso-width-relative:margin;mso-height-relative:margin" from="4.75pt,-2.95pt" to="18.55pt,12.05pt" o:gfxdata="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" strokecolor="red" strokeweight="1.5pt">
+                    <v:line w14:anchorId="40662A03" id="Straight Connector 9" o:spid="_x0000_s1026" style="position:absolute;flip:y;z-index:251682816;visibility:visible;mso-wrap-style:square;mso-width-percent:0;mso-height-percent:0;mso-wrap-distance-left:9pt;mso-wrap-distance-top:0;mso-wrap-distance-right:9pt;mso-wrap-distance-bottom:0;mso-position-horizontal:absolute;mso-position-horizontal-relative:text;mso-position-vertical:absolute;mso-position-vertical-relative:text;mso-width-percent:0;mso-height-percent:0;mso-width-relative:margin;mso-height-relative:margin" from="4.75pt,-2.95pt" to="18.55pt,12.05pt" o:gfxdata="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" strokecolor="red" strokeweight="1.5pt">
                       <v:stroke joinstyle="miter"/>
                     </v:line>
                   </w:pict>
@@ -4256,7 +4941,7 @@
       <w:tr>
         <w:tc>
           <w:tcPr>
-            <w:tcW w:w="625" w:type="dxa"/>
+            <w:tcW w:w="1255" w:type="dxa"/>
           </w:tcPr>
           <w:p>
             <w:r>
@@ -4266,8 +4951,7 @@
         </w:tc>
         <w:tc>
           <w:tcPr>
-            <w:tcW w:w="3870" w:type="dxa"/>
-            <w:gridSpan w:val="2"/>
+            <w:tcW w:w="3240" w:type="dxa"/>
           </w:tcPr>
           <w:p>
             <w:pPr>
@@ -4312,14 +4996,7 @@
                 <w:rFonts w:hint="cs"/>
                 <w:cs/>
               </w:rPr>
-              <w:t>แสดงหน้าจอข้อมูลตู้คอนเทนเนอร์ และแสดงข้อมูล</w:t>
-            </w:r>
-            <w:r>
-              <w:rPr>
-                <w:rFonts w:hint="cs"/>
-                <w:cs/>
-              </w:rPr>
-              <w:t>เอเย่นต์อย่างถูกต้อง</w:t>
+              <w:t>แสดงหน้าจอข้อมูลตู้คอนเทนเนอร์ และแสดงข้อมูลเอเย่นต์อย่างถูกต้อง</w:t>
             </w:r>
           </w:p>
         </w:tc>
@@ -4357,7 +5034,7 @@
               <mc:AlternateContent>
                 <mc:Choice Requires="wps">
                   <w:drawing>
-                    <wp:anchor distT="0" distB="0" distL="114300" distR="114300" simplePos="0" relativeHeight="251677696" behindDoc="0" locked="0" layoutInCell="1" allowOverlap="1" wp14:anchorId="5575FCC0" wp14:editId="3C6510B1">
+                    <wp:anchor distT="0" distB="0" distL="114300" distR="114300" simplePos="0" relativeHeight="251683840" behindDoc="0" locked="0" layoutInCell="1" allowOverlap="1" wp14:anchorId="5575FCC0" wp14:editId="3C6510B1">
                       <wp:simplePos x="0" y="0"/>
                       <wp:positionH relativeFrom="column">
                         <wp:posOffset>60325</wp:posOffset>
@@ -4417,7 +5094,7 @@
                 </mc:Choice>
                 <mc:Fallback>
                   <w:pict>
-                    <v:line w14:anchorId="058FAECE" id="Straight Connector 10" o:spid="_x0000_s1026" style="position:absolute;flip:y;z-index:251677696;visibility:visible;mso-wrap-style:square;mso-width-percent:0;mso-height-percent:0;mso-wrap-distance-left:9pt;mso-wrap-distance-top:0;mso-wrap-distance-right:9pt;mso-wrap-distance-bottom:0;mso-position-horizontal:absolute;mso-position-horizontal-relative:text;mso-position-vertical:absolute;mso-position-vertical-relative:text;mso-width-percent:0;mso-height-percent:0;mso-width-relative:margin;mso-height-relative:margin" from="4.75pt,-6pt" to="18.55pt,9pt" o:gfxdata="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" strokecolor="red" strokeweight="1.5pt">
+                    <v:line w14:anchorId="5230F810" id="Straight Connector 10" o:spid="_x0000_s1026" style="position:absolute;flip:y;z-index:251683840;visibility:visible;mso-wrap-style:square;mso-width-percent:0;mso-height-percent:0;mso-wrap-distance-left:9pt;mso-wrap-distance-top:0;mso-wrap-distance-right:9pt;mso-wrap-distance-bottom:0;mso-position-horizontal:absolute;mso-position-horizontal-relative:text;mso-position-vertical:absolute;mso-position-vertical-relative:text;mso-width-percent:0;mso-height-percent:0;mso-width-relative:margin;mso-height-relative:margin" from="4.75pt,-6pt" to="18.55pt,9pt" o:gfxdata="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" strokecolor="red" strokeweight="1.5pt">
                       <v:stroke joinstyle="miter"/>
                     </v:line>
                   </w:pict>
@@ -4473,7 +5150,27 @@
         </w:tc>
       </w:tr>
     </w:tbl>
-    <w:p/>
+    <w:p>
+      <w:pPr>
+        <w:rPr>
+          <w:cs/>
+        </w:rPr>
+      </w:pPr>
+      <w:r>
+        <w:rPr>
+          <w:cs/>
+        </w:rPr>
+        <w:br w:type="page"/>
+      </w:r>
+    </w:p>
+    <w:bookmarkEnd w:id="0"/>
+    <w:p>
+      <w:pPr>
+        <w:rPr>
+          <w:rFonts w:hint="cs"/>
+        </w:rPr>
+      </w:pPr>
+    </w:p>
     <w:sectPr>
       <w:pgSz w:w="16838" w:h="11906" w:orient="landscape"/>
       <w:pgMar w:top="2160" w:right="1440" w:bottom="1440" w:left="2160" w:header="708" w:footer="708" w:gutter="0"/>
@@ -4485,7 +5182,7 @@
 </file>
 
 <file path=word/numbering.xml><?xml version="1.0" encoding="utf-8"?>
-<w:numbering xmlns:wpc="http://schemas.microsoft.com/office/word/2010/wordprocessingCanvas" xmlns:cx="http://schemas.microsoft.com/office/drawing/2014/chartex" xmlns:cx1="http://schemas.microsoft.com/office/drawing/2015/9/8/chartex" xmlns:cx2="http://schemas.microsoft.com/office/drawing/2015/10/21/chartex" xmlns:cx3="http://schemas.microsoft.com/office/drawing/2016/5/9/chartex" xmlns:cx4="http://schemas.microsoft.com/office/drawing/2016/5/10/chartex" xmlns:cx5="http://schemas.microsoft.com/office/drawing/2016/5/11/chartex" xmlns:cx6="http://schemas.microsoft.com/office/drawing/2016/5/12/chartex" xmlns:cx7="http://schemas.microsoft.com/office/drawing/2016/5/13/chartex" xmlns:cx8="http://schemas.microsoft.com/office/drawing/2016/5/14/chartex" xmlns:mc="http://schemas.openxmlformats.org/markup-compatibility/2006" xmlns:aink="http://schemas.microsoft.com/office/drawing/2016/ink" xmlns:am3d="http://schemas.microsoft.com/office/drawing/2017/model3d" xmlns:o="urn:schemas-microsoft-com:office:office" xmlns:r="http://schemas.openxmlformats.org/officeDocument/2006/relationships" xmlns:m="http://schemas.openxmlformats.org/officeDocument/2006/math" xmlns:v="urn:schemas-microsoft-com:vml" xmlns:wp14="http://schemas.microsoft.com/office/word/2010/wordprocessingDrawing" xmlns:wp="http://schemas.openxmlformats.org/drawingml/2006/wordprocessingDrawing" xmlns:w10="urn:schemas-microsoft-com:office:word" xmlns:w="http://schemas.openxmlformats.org/wordprocessingml/2006/main" xmlns:w14="http://schemas.microsoft.com/office/word/2010/wordml" xmlns:w15="http://schemas.microsoft.com/office/word/2012/wordml" xmlns:w16cex="http://schemas.microsoft.com/office/word/2018/wordml/cex" xmlns:w16cid="http://schemas.microsoft.com/office/word/2016/wordml/cid" xmlns:w16="http://schemas.microsoft.com/office/word/2018/wordml" xmlns:w16sdtdh="http://schemas.microsoft.com/office/word/2020/wordml/sdtdatahash" xmlns:w16se="http://schemas.microsoft.com/office/word/2015/wordml/symex" xmlns:wpg="http://schemas.microsoft.com/office/word/2010/wordprocessingGroup" xmlns:wpi="http://schemas.microsoft.com/office/word/2010/wordprocessingInk" xmlns:wne="http://schemas.microsoft.com/office/word/2006/wordml" xmlns:wps="http://schemas.microsoft.com/office/word/2010/wordprocessingShape" mc:Ignorable="w14 w15 w16se w16cid w16 w16cex w16sdtdh wp14">
+<w:numbering xmlns:wpc="http://schemas.microsoft.com/office/word/2010/wordprocessingCanvas" xmlns:cx="http://schemas.microsoft.com/office/drawing/2014/chartex" xmlns:cx1="http://schemas.microsoft.com/office/drawing/2015/9/8/chartex" xmlns:cx2="http://schemas.microsoft.com/office/drawing/2015/10/21/chartex" xmlns:cx3="http://schemas.microsoft.com/office/drawing/2016/5/9/chartex" xmlns:cx4="http://schemas.microsoft.com/office/drawing/2016/5/10/chartex" xmlns:cx5="http://schemas.microsoft.com/office/drawing/2016/5/11/chartex" xmlns:cx6="http://schemas.microsoft.com/office/drawing/2016/5/12/chartex" xmlns:cx7="http://schemas.microsoft.com/office/drawing/2016/5/13/chartex" xmlns:cx8="http://schemas.microsoft.com/office/drawing/2016/5/14/chartex" xmlns:mc="http://schemas.openxmlformats.org/markup-compatibility/2006" xmlns:aink="http://schemas.microsoft.com/office/drawing/2016/ink" xmlns:am3d="http://schemas.microsoft.com/office/drawing/2017/model3d" xmlns:o="urn:schemas-microsoft-com:office:office" xmlns:r="http://schemas.openxmlformats.org/officeDocument/2006/relationships" xmlns:m="http://schemas.openxmlformats.org/officeDocument/2006/math" xmlns:v="urn:schemas-microsoft-com:vml" xmlns:wp14="http://schemas.microsoft.com/office/word/2010/wordprocessingDrawing" xmlns:wp="http://schemas.openxmlformats.org/drawingml/2006/wordprocessingDrawing" xmlns:w10="urn:schemas-microsoft-com:office:word" xmlns:w="http://schemas.openxmlformats.org/wordprocessingml/2006/main" xmlns:w14="http://schemas.microsoft.com/office/word/2010/wordml" xmlns:w15="http://schemas.microsoft.com/office/word/2012/wordml" xmlns:w16cid="http://schemas.microsoft.com/office/word/2016/wordml/cid" xmlns:w16se="http://schemas.microsoft.com/office/word/2015/wordml/symex" xmlns:wpg="http://schemas.microsoft.com/office/word/2010/wordprocessingGroup" xmlns:wpi="http://schemas.microsoft.com/office/word/2010/wordprocessingInk" xmlns:wne="http://schemas.microsoft.com/office/word/2006/wordml" xmlns:wps="http://schemas.microsoft.com/office/word/2010/wordprocessingShape" mc:Ignorable="w14 w15 w16se w16cid wp14">
   <w:abstractNum w:abstractNumId="0" w15:restartNumberingAfterBreak="0">
     <w:nsid w:val="34322BBF"/>
     <w:multiLevelType w:val="multilevel"/>
@@ -4816,7 +5513,7 @@
 </file>
 
 <file path=word/styles.xml><?xml version="1.0" encoding="utf-8"?>
-<w:styles xmlns:mc="http://schemas.openxmlformats.org/markup-compatibility/2006" xmlns:r="http://schemas.openxmlformats.org/officeDocument/2006/relationships" xmlns:w="http://schemas.openxmlformats.org/wordprocessingml/2006/main" xmlns:w14="http://schemas.microsoft.com/office/word/2010/wordml" xmlns:w15="http://schemas.microsoft.com/office/word/2012/wordml" xmlns:w16cex="http://schemas.microsoft.com/office/word/2018/wordml/cex" xmlns:w16cid="http://schemas.microsoft.com/office/word/2016/wordml/cid" xmlns:w16="http://schemas.microsoft.com/office/word/2018/wordml" xmlns:w16sdtdh="http://schemas.microsoft.com/office/word/2020/wordml/sdtdatahash" xmlns:w16se="http://schemas.microsoft.com/office/word/2015/wordml/symex" mc:Ignorable="w14 w15 w16se w16cid w16 w16cex w16sdtdh">
+<w:styles xmlns:mc="http://schemas.openxmlformats.org/markup-compatibility/2006" xmlns:r="http://schemas.openxmlformats.org/officeDocument/2006/relationships" xmlns:w="http://schemas.openxmlformats.org/wordprocessingml/2006/main" xmlns:w14="http://schemas.microsoft.com/office/word/2010/wordml" xmlns:w15="http://schemas.microsoft.com/office/word/2012/wordml" xmlns:w16cid="http://schemas.microsoft.com/office/word/2016/wordml/cid" xmlns:w16se="http://schemas.microsoft.com/office/word/2015/wordml/symex" mc:Ignorable="w14 w15 w16se w16cid">
   <w:docDefaults>
     <w:rPrDefault>
       <w:rPr>
@@ -4832,7 +5529,7 @@
       </w:pPr>
     </w:pPrDefault>
   </w:docDefaults>
-  <w:latentStyles w:defLockedState="0" w:defUIPriority="99" w:defSemiHidden="0" w:defUnhideWhenUsed="0" w:defQFormat="0" w:count="376">
+  <w:latentStyles w:defLockedState="0" w:defUIPriority="99" w:defSemiHidden="0" w:defUnhideWhenUsed="0" w:defQFormat="0" w:count="377">
     <w:lsdException w:name="Normal" w:uiPriority="0" w:qFormat="1"/>
     <w:lsdException w:name="heading 1" w:uiPriority="9" w:qFormat="1"/>
     <w:lsdException w:name="heading 2" w:semiHidden="1" w:uiPriority="9" w:unhideWhenUsed="1" w:qFormat="1"/>
@@ -4938,7 +5635,6 @@
     <w:lsdException w:name="HTML Sample" w:semiHidden="1" w:unhideWhenUsed="1"/>
     <w:lsdException w:name="HTML Typewriter" w:semiHidden="1" w:unhideWhenUsed="1"/>
     <w:lsdException w:name="HTML Variable" w:semiHidden="1" w:unhideWhenUsed="1"/>
-    <w:lsdException w:name="Normal Table" w:semiHidden="1" w:unhideWhenUsed="1"/>
     <w:lsdException w:name="annotation subject" w:semiHidden="1" w:unhideWhenUsed="1"/>
     <w:lsdException w:name="No List" w:semiHidden="1" w:unhideWhenUsed="1"/>
     <w:lsdException w:name="Outline List 1" w:semiHidden="1" w:unhideWhenUsed="1"/>
@@ -4985,10 +5681,8 @@
     <w:lsdException w:name="Table Subtle 2" w:semiHidden="1" w:unhideWhenUsed="1"/>
     <w:lsdException w:name="Table Web 1" w:semiHidden="1" w:unhideWhenUsed="1"/>
     <w:lsdException w:name="Table Web 2" w:semiHidden="1" w:unhideWhenUsed="1"/>
-    <w:lsdException w:name="Table Web 3" w:semiHidden="1" w:unhideWhenUsed="1"/>
     <w:lsdException w:name="Balloon Text" w:semiHidden="1" w:unhideWhenUsed="1"/>
     <w:lsdException w:name="Table Grid" w:uiPriority="39"/>
-    <w:lsdException w:name="Table Theme" w:semiHidden="1" w:unhideWhenUsed="1"/>
     <w:lsdException w:name="Placeholder Text" w:semiHidden="1"/>
     <w:lsdException w:name="No Spacing" w:uiPriority="1" w:qFormat="1"/>
     <w:lsdException w:name="Light Shading" w:uiPriority="60"/>
@@ -5209,8 +5903,9 @@
     <w:lsdException w:name="Hashtag" w:semiHidden="1" w:unhideWhenUsed="1"/>
     <w:lsdException w:name="Unresolved Mention" w:semiHidden="1" w:unhideWhenUsed="1"/>
     <w:lsdException w:name="Smart Link" w:semiHidden="1" w:unhideWhenUsed="1"/>
+    <w:lsdException w:name="Smart Link Error" w:semiHidden="1" w:unhideWhenUsed="1"/>
   </w:latentStyles>
-  <w:style w:type="paragraph" w:default="1" w:styleId="Normal">
+  <w:style w:type="paragraph" w:default="1" w:styleId="a0">
     <w:name w:val="Normal"/>
     <w:qFormat/>
     <w:rsid w:val="00A21EC8"/>
@@ -5221,11 +5916,11 @@
       <w:szCs w:val="32"/>
     </w:rPr>
   </w:style>
-  <w:style w:type="paragraph" w:styleId="Heading1">
+  <w:style w:type="paragraph" w:styleId="1">
     <w:name w:val="heading 1"/>
-    <w:basedOn w:val="Normal"/>
-    <w:next w:val="Normal"/>
-    <w:link w:val="Heading1Char"/>
+    <w:basedOn w:val="a0"/>
+    <w:next w:val="a0"/>
+    <w:link w:val="10"/>
     <w:autoRedefine/>
     <w:uiPriority w:val="9"/>
     <w:qFormat/>
@@ -5240,11 +5935,11 @@
       <w:color w:val="auto"/>
     </w:rPr>
   </w:style>
-  <w:style w:type="paragraph" w:styleId="Heading2">
+  <w:style w:type="paragraph" w:styleId="20">
     <w:name w:val="heading 2"/>
-    <w:basedOn w:val="Normal"/>
-    <w:next w:val="Normal"/>
-    <w:link w:val="Heading2Char"/>
+    <w:basedOn w:val="a0"/>
+    <w:next w:val="a0"/>
+    <w:link w:val="21"/>
     <w:uiPriority w:val="9"/>
     <w:unhideWhenUsed/>
     <w:qFormat/>
@@ -5260,11 +5955,11 @@
       <w:bCs/>
     </w:rPr>
   </w:style>
-  <w:style w:type="paragraph" w:styleId="Heading3">
+  <w:style w:type="paragraph" w:styleId="3">
     <w:name w:val="heading 3"/>
-    <w:basedOn w:val="Normal"/>
-    <w:next w:val="Normal"/>
-    <w:link w:val="Heading3Char"/>
+    <w:basedOn w:val="a0"/>
+    <w:next w:val="a0"/>
+    <w:link w:val="30"/>
     <w:autoRedefine/>
     <w:uiPriority w:val="9"/>
     <w:unhideWhenUsed/>
@@ -5281,13 +5976,13 @@
       <w:bCs/>
     </w:rPr>
   </w:style>
-  <w:style w:type="character" w:default="1" w:styleId="DefaultParagraphFont">
+  <w:style w:type="character" w:default="1" w:styleId="a1">
     <w:name w:val="Default Paragraph Font"/>
     <w:uiPriority w:val="1"/>
     <w:semiHidden/>
     <w:unhideWhenUsed/>
   </w:style>
-  <w:style w:type="table" w:default="1" w:styleId="TableNormal">
+  <w:style w:type="table" w:default="1" w:styleId="a2">
     <w:name w:val="Normal Table"/>
     <w:uiPriority w:val="99"/>
     <w:semiHidden/>
@@ -5302,15 +5997,15 @@
       </w:tblCellMar>
     </w:tblPr>
   </w:style>
-  <w:style w:type="numbering" w:default="1" w:styleId="NoList">
+  <w:style w:type="numbering" w:default="1" w:styleId="a3">
     <w:name w:val="No List"/>
     <w:uiPriority w:val="99"/>
     <w:semiHidden/>
     <w:unhideWhenUsed/>
   </w:style>
-  <w:style w:type="paragraph" w:styleId="ListParagraph">
+  <w:style w:type="paragraph" w:styleId="a4">
     <w:name w:val="List Paragraph"/>
-    <w:basedOn w:val="Normal"/>
+    <w:basedOn w:val="a0"/>
     <w:autoRedefine/>
     <w:uiPriority w:val="34"/>
     <w:qFormat/>
@@ -5320,10 +6015,10 @@
       <w:contextualSpacing/>
     </w:pPr>
   </w:style>
-  <w:style w:type="character" w:customStyle="1" w:styleId="Heading2Char">
-    <w:name w:val="Heading 2 Char"/>
-    <w:basedOn w:val="DefaultParagraphFont"/>
-    <w:link w:val="Heading2"/>
+  <w:style w:type="character" w:customStyle="1" w:styleId="21">
+    <w:name w:val="หัวเรื่อง 2 อักขระ"/>
+    <w:basedOn w:val="a1"/>
+    <w:link w:val="20"/>
     <w:uiPriority w:val="9"/>
     <w:rsid w:val="00820ADF"/>
     <w:rPr>
@@ -5336,7 +6031,7 @@
   </w:style>
   <w:style w:type="paragraph" w:customStyle="1" w:styleId="2">
     <w:name w:val="ข้อย่อย 2"/>
-    <w:basedOn w:val="Normal"/>
+    <w:basedOn w:val="a0"/>
     <w:link w:val="2Char"/>
     <w:autoRedefine/>
     <w:qFormat/>
@@ -5358,7 +6053,7 @@
   </w:style>
   <w:style w:type="character" w:customStyle="1" w:styleId="2Char">
     <w:name w:val="ข้อย่อย 2 Char"/>
-    <w:basedOn w:val="DefaultParagraphFont"/>
+    <w:basedOn w:val="a1"/>
     <w:link w:val="2"/>
     <w:rsid w:val="009A492B"/>
     <w:rPr>
@@ -5369,10 +6064,10 @@
       <w:szCs w:val="32"/>
     </w:rPr>
   </w:style>
-  <w:style w:type="character" w:customStyle="1" w:styleId="Heading3Char">
-    <w:name w:val="Heading 3 Char"/>
-    <w:basedOn w:val="DefaultParagraphFont"/>
-    <w:link w:val="Heading3"/>
+  <w:style w:type="character" w:customStyle="1" w:styleId="30">
+    <w:name w:val="หัวเรื่อง 3 อักขระ"/>
+    <w:basedOn w:val="a1"/>
+    <w:link w:val="3"/>
     <w:uiPriority w:val="9"/>
     <w:rsid w:val="00045DDA"/>
     <w:rPr>
@@ -5383,10 +6078,10 @@
       <w:szCs w:val="32"/>
     </w:rPr>
   </w:style>
-  <w:style w:type="paragraph" w:customStyle="1" w:styleId="a0">
+  <w:style w:type="paragraph" w:customStyle="1" w:styleId="a5">
     <w:name w:val="บทที่"/>
-    <w:basedOn w:val="Normal"/>
-    <w:link w:val="a1"/>
+    <w:basedOn w:val="a0"/>
+    <w:link w:val="a6"/>
     <w:autoRedefine/>
     <w:qFormat/>
     <w:rsid w:val="00A21EC8"/>
@@ -5402,10 +6097,10 @@
       <w:szCs w:val="36"/>
     </w:rPr>
   </w:style>
-  <w:style w:type="character" w:customStyle="1" w:styleId="a1">
+  <w:style w:type="character" w:customStyle="1" w:styleId="a6">
     <w:name w:val="บทที่ อักขระ"/>
-    <w:basedOn w:val="DefaultParagraphFont"/>
-    <w:link w:val="a0"/>
+    <w:basedOn w:val="a1"/>
+    <w:link w:val="a5"/>
     <w:rsid w:val="00A21EC8"/>
     <w:rPr>
       <w:rFonts w:ascii="TH SarabunPSK" w:eastAsia="Times New Roman" w:hAnsi="TH SarabunPSK" w:cs="TH Sarabun New"/>
@@ -5418,8 +6113,8 @@
   </w:style>
   <w:style w:type="paragraph" w:customStyle="1" w:styleId="a">
     <w:name w:val="บทรอง"/>
-    <w:basedOn w:val="a0"/>
-    <w:link w:val="a2"/>
+    <w:basedOn w:val="a5"/>
+    <w:link w:val="a7"/>
     <w:autoRedefine/>
     <w:qFormat/>
     <w:rsid w:val="00A21EC8"/>
@@ -5433,9 +6128,9 @@
       <w:szCs w:val="32"/>
     </w:rPr>
   </w:style>
-  <w:style w:type="character" w:customStyle="1" w:styleId="a2">
+  <w:style w:type="character" w:customStyle="1" w:styleId="a7">
     <w:name w:val="บทรอง อักขระ"/>
-    <w:basedOn w:val="a1"/>
+    <w:basedOn w:val="a6"/>
     <w:link w:val="a"/>
     <w:rsid w:val="00A21EC8"/>
     <w:rPr>
@@ -5449,7 +6144,7 @@
   </w:style>
   <w:style w:type="paragraph" w:customStyle="1" w:styleId="OrderList">
     <w:name w:val="Order List"/>
-    <w:basedOn w:val="Normal"/>
+    <w:basedOn w:val="a0"/>
     <w:link w:val="OrderList0"/>
     <w:autoRedefine/>
     <w:qFormat/>
@@ -5457,7 +6152,7 @@
   </w:style>
   <w:style w:type="character" w:customStyle="1" w:styleId="OrderList0">
     <w:name w:val="Order List อักขระ"/>
-    <w:basedOn w:val="DefaultParagraphFont"/>
+    <w:basedOn w:val="a1"/>
     <w:link w:val="OrderList"/>
     <w:rsid w:val="00A21EC8"/>
     <w:rPr>
@@ -5467,10 +6162,10 @@
       <w:szCs w:val="32"/>
     </w:rPr>
   </w:style>
-  <w:style w:type="character" w:customStyle="1" w:styleId="Heading1Char">
-    <w:name w:val="Heading 1 Char"/>
-    <w:basedOn w:val="DefaultParagraphFont"/>
-    <w:link w:val="Heading1"/>
+  <w:style w:type="character" w:customStyle="1" w:styleId="10">
+    <w:name w:val="หัวเรื่อง 1 อักขระ"/>
+    <w:basedOn w:val="a1"/>
+    <w:link w:val="1"/>
     <w:uiPriority w:val="9"/>
     <w:rsid w:val="00181DED"/>
     <w:rPr>
@@ -5479,9 +6174,9 @@
       <w:szCs w:val="32"/>
     </w:rPr>
   </w:style>
-  <w:style w:type="table" w:styleId="TableGrid">
+  <w:style w:type="table" w:styleId="a8">
     <w:name w:val="Table Grid"/>
-    <w:basedOn w:val="TableNormal"/>
+    <w:basedOn w:val="a2"/>
     <w:uiPriority w:val="39"/>
     <w:rsid w:val="00181DED"/>
     <w:pPr>

</xml_diff>